<commit_message>
Add install Julia instructions
</commit_message>
<xml_diff>
--- a/Ubuntu 18 Cookbook.docx
+++ b/Ubuntu 18 Cookbook.docx
@@ -2820,9 +2820,6 @@
           <w:ilvl w:val="0"/>
           <w:numId w:val="1"/>
         </w:numPr>
-        <w:rPr>
-          <w:rFonts w:hint="eastAsia"/>
-        </w:rPr>
       </w:pPr>
       <w:r>
         <w:rPr>
@@ -2835,9 +2832,6 @@
       <w:pPr>
         <w:pStyle w:val="a8"/>
         <w:ind w:left="360" w:firstLine="0"/>
-        <w:rPr>
-          <w:rFonts w:hint="eastAsia"/>
-        </w:rPr>
       </w:pPr>
       <w:hyperlink r:id="rId22" w:history="1">
         <w:r>
@@ -2853,9 +2847,6 @@
       <w:pPr>
         <w:pStyle w:val="a8"/>
         <w:ind w:left="360" w:firstLine="0"/>
-        <w:rPr>
-          <w:rFonts w:hint="eastAsia"/>
-        </w:rPr>
       </w:pPr>
     </w:p>
     <w:p>
@@ -2865,9 +2856,6 @@
           <w:ilvl w:val="0"/>
           <w:numId w:val="5"/>
         </w:numPr>
-        <w:rPr>
-          <w:rFonts w:hint="eastAsia"/>
-        </w:rPr>
       </w:pPr>
       <w:r>
         <w:rPr>
@@ -2880,9 +2868,6 @@
       <w:pPr>
         <w:pStyle w:val="a8"/>
         <w:ind w:left="780" w:firstLine="0"/>
-        <w:rPr>
-          <w:rFonts w:hint="eastAsia"/>
-        </w:rPr>
       </w:pPr>
       <w:r>
         <w:t>D</w:t>
@@ -2908,7 +2893,6 @@
         <w:pStyle w:val="a8"/>
         <w:ind w:left="780" w:firstLine="0"/>
         <w:rPr>
-          <w:rFonts w:hint="eastAsia"/>
           <w:b/>
           <w:i/>
         </w:rPr>
@@ -2929,7 +2913,6 @@
         <w:pStyle w:val="a8"/>
         <w:ind w:left="780" w:firstLine="0"/>
         <w:rPr>
-          <w:rFonts w:hint="eastAsia"/>
           <w:b/>
           <w:i/>
         </w:rPr>
@@ -2942,9 +2925,6 @@
           <w:ilvl w:val="0"/>
           <w:numId w:val="5"/>
         </w:numPr>
-        <w:rPr>
-          <w:rFonts w:hint="eastAsia"/>
-        </w:rPr>
       </w:pPr>
       <w:r>
         <w:rPr>
@@ -2957,9 +2937,6 @@
       <w:pPr>
         <w:pStyle w:val="a8"/>
         <w:ind w:left="780" w:firstLine="0"/>
-        <w:rPr>
-          <w:rFonts w:hint="eastAsia"/>
-        </w:rPr>
       </w:pPr>
       <w:r>
         <w:rPr>
@@ -2988,9 +2965,6 @@
       <w:pPr>
         <w:pStyle w:val="a8"/>
         <w:ind w:left="780" w:firstLine="0"/>
-        <w:rPr>
-          <w:rFonts w:hint="eastAsia"/>
-        </w:rPr>
       </w:pPr>
       <w:r>
         <w:rPr>
@@ -3028,9 +3002,6 @@
       <w:pPr>
         <w:pStyle w:val="a8"/>
         <w:ind w:left="780" w:firstLine="0"/>
-        <w:rPr>
-          <w:rFonts w:hint="eastAsia"/>
-        </w:rPr>
       </w:pPr>
       <w:r>
         <w:rPr>
@@ -3074,9 +3045,6 @@
       <w:pPr>
         <w:pStyle w:val="a8"/>
         <w:ind w:left="780" w:firstLine="0"/>
-        <w:rPr>
-          <w:rFonts w:hint="eastAsia"/>
-        </w:rPr>
       </w:pPr>
     </w:p>
     <w:p>
@@ -3086,9 +3054,6 @@
           <w:ilvl w:val="0"/>
           <w:numId w:val="5"/>
         </w:numPr>
-        <w:rPr>
-          <w:rFonts w:hint="eastAsia"/>
-        </w:rPr>
       </w:pPr>
       <w:r>
         <w:rPr>
@@ -3110,9 +3075,6 @@
       <w:pPr>
         <w:pStyle w:val="a8"/>
         <w:ind w:left="780" w:firstLine="0"/>
-        <w:rPr>
-          <w:rFonts w:hint="eastAsia"/>
-        </w:rPr>
       </w:pPr>
       <w:r>
         <w:rPr>
@@ -3141,9 +3103,6 @@
       <w:pPr>
         <w:pStyle w:val="a8"/>
         <w:ind w:left="780" w:firstLine="0"/>
-        <w:rPr>
-          <w:rFonts w:hint="eastAsia"/>
-        </w:rPr>
       </w:pPr>
       <w:r>
         <w:rPr>
@@ -3178,11 +3137,6 @@
       <w:proofErr w:type="spellEnd"/>
     </w:p>
     <w:p>
-      <w:pPr>
-        <w:rPr>
-          <w:rFonts w:hint="eastAsia"/>
-        </w:rPr>
-      </w:pPr>
       <w:r>
         <w:rPr>
           <w:rFonts w:hint="eastAsia"/>
@@ -3212,11 +3166,6 @@
       </w:r>
     </w:p>
     <w:p>
-      <w:pPr>
-        <w:rPr>
-          <w:rFonts w:hint="eastAsia"/>
-        </w:rPr>
-      </w:pPr>
       <w:r>
         <w:rPr>
           <w:rFonts w:hint="eastAsia"/>
@@ -3245,11 +3194,6 @@
       </w:r>
     </w:p>
     <w:p>
-      <w:pPr>
-        <w:rPr>
-          <w:rFonts w:hint="eastAsia"/>
-        </w:rPr>
-      </w:pPr>
       <w:r>
         <w:rPr>
           <w:rFonts w:hint="eastAsia"/>
@@ -3278,11 +3222,6 @@
       </w:r>
     </w:p>
     <w:p>
-      <w:pPr>
-        <w:rPr>
-          <w:rFonts w:hint="eastAsia"/>
-        </w:rPr>
-      </w:pPr>
       <w:r>
         <w:rPr>
           <w:rFonts w:hint="eastAsia"/>
@@ -3311,11 +3250,6 @@
       </w:r>
     </w:p>
     <w:p>
-      <w:pPr>
-        <w:rPr>
-          <w:rFonts w:hint="eastAsia"/>
-        </w:rPr>
-      </w:pPr>
       <w:r>
         <w:rPr>
           <w:rFonts w:hint="eastAsia"/>
@@ -3344,11 +3278,6 @@
       </w:r>
     </w:p>
     <w:p>
-      <w:pPr>
-        <w:rPr>
-          <w:rFonts w:hint="eastAsia"/>
-        </w:rPr>
-      </w:pPr>
       <w:r>
         <w:rPr>
           <w:rFonts w:hint="eastAsia"/>
@@ -3369,11 +3298,6 @@
       </w:r>
     </w:p>
     <w:p>
-      <w:pPr>
-        <w:rPr>
-          <w:rFonts w:hint="eastAsia"/>
-        </w:rPr>
-      </w:pPr>
       <w:r>
         <w:rPr>
           <w:rFonts w:hint="eastAsia"/>
@@ -3394,9 +3318,6 @@
           <w:ilvl w:val="0"/>
           <w:numId w:val="5"/>
         </w:numPr>
-        <w:rPr>
-          <w:rFonts w:hint="eastAsia"/>
-        </w:rPr>
       </w:pPr>
       <w:r>
         <w:rPr>
@@ -3409,9 +3330,6 @@
       <w:pPr>
         <w:pStyle w:val="a8"/>
         <w:ind w:left="780" w:firstLine="0"/>
-        <w:rPr>
-          <w:rFonts w:hint="eastAsia"/>
-        </w:rPr>
       </w:pPr>
       <w:r>
         <w:rPr>
@@ -3446,9 +3364,6 @@
       <w:pPr>
         <w:pStyle w:val="a8"/>
         <w:ind w:left="780" w:firstLine="0"/>
-        <w:rPr>
-          <w:rFonts w:hint="eastAsia"/>
-        </w:rPr>
       </w:pPr>
       <w:r>
         <w:rPr>
@@ -3477,9 +3392,6 @@
       <w:pPr>
         <w:pStyle w:val="a8"/>
         <w:ind w:left="780" w:firstLine="0"/>
-        <w:rPr>
-          <w:rFonts w:hint="eastAsia"/>
-        </w:rPr>
       </w:pPr>
       <w:r>
         <w:rPr>
@@ -3508,9 +3420,6 @@
       <w:pPr>
         <w:pStyle w:val="a8"/>
         <w:ind w:left="780" w:firstLine="0"/>
-        <w:rPr>
-          <w:rFonts w:hint="eastAsia"/>
-        </w:rPr>
       </w:pPr>
       <w:r>
         <w:rPr>
@@ -3540,9 +3449,6 @@
       <w:pPr>
         <w:pStyle w:val="a8"/>
         <w:ind w:left="780" w:firstLine="0"/>
-        <w:rPr>
-          <w:rFonts w:hint="eastAsia"/>
-        </w:rPr>
       </w:pPr>
     </w:p>
     <w:p>
@@ -3552,9 +3458,6 @@
           <w:ilvl w:val="0"/>
           <w:numId w:val="5"/>
         </w:numPr>
-        <w:rPr>
-          <w:rFonts w:hint="eastAsia"/>
-        </w:rPr>
       </w:pPr>
       <w:r>
         <w:rPr>
@@ -3567,9 +3470,6 @@
       <w:pPr>
         <w:pStyle w:val="a8"/>
         <w:ind w:left="780" w:firstLine="0"/>
-        <w:rPr>
-          <w:rFonts w:hint="eastAsia"/>
-        </w:rPr>
       </w:pPr>
       <w:r>
         <w:rPr>
@@ -3582,9 +3482,6 @@
       <w:pPr>
         <w:pStyle w:val="a8"/>
         <w:ind w:left="780" w:firstLine="0"/>
-        <w:rPr>
-          <w:rFonts w:hint="eastAsia"/>
-        </w:rPr>
       </w:pPr>
     </w:p>
     <w:p>
@@ -3594,9 +3491,6 @@
           <w:ilvl w:val="0"/>
           <w:numId w:val="5"/>
         </w:numPr>
-        <w:rPr>
-          <w:rFonts w:hint="eastAsia"/>
-        </w:rPr>
       </w:pPr>
       <w:r>
         <w:rPr>
@@ -3609,9 +3503,6 @@
       <w:pPr>
         <w:pStyle w:val="a8"/>
         <w:ind w:left="780" w:firstLine="0"/>
-        <w:rPr>
-          <w:rFonts w:hint="eastAsia"/>
-        </w:rPr>
       </w:pPr>
       <w:r>
         <w:rPr>
@@ -3639,9 +3530,6 @@
       <w:pPr>
         <w:pStyle w:val="a8"/>
         <w:ind w:left="780" w:firstLine="0"/>
-        <w:rPr>
-          <w:rFonts w:hint="eastAsia"/>
-        </w:rPr>
       </w:pPr>
       <w:r>
         <w:rPr>
@@ -3654,9 +3542,6 @@
       <w:pPr>
         <w:pStyle w:val="a8"/>
         <w:ind w:left="780" w:firstLine="0"/>
-        <w:rPr>
-          <w:rFonts w:hint="eastAsia"/>
-        </w:rPr>
       </w:pPr>
       <w:r>
         <w:t>O</w:t>
@@ -3672,9 +3557,6 @@
       <w:pPr>
         <w:pStyle w:val="a8"/>
         <w:ind w:left="780" w:firstLine="0"/>
-        <w:rPr>
-          <w:rFonts w:hint="eastAsia"/>
-        </w:rPr>
       </w:pPr>
       <w:r>
         <w:rPr>
@@ -3717,9 +3599,6 @@
       <w:pPr>
         <w:pStyle w:val="a8"/>
         <w:ind w:left="780" w:firstLine="0"/>
-        <w:rPr>
-          <w:rFonts w:hint="eastAsia"/>
-        </w:rPr>
       </w:pPr>
       <w:r>
         <w:rPr>
@@ -3736,9 +3615,6 @@
           <w:ilvl w:val="0"/>
           <w:numId w:val="5"/>
         </w:numPr>
-        <w:rPr>
-          <w:rFonts w:hint="eastAsia"/>
-        </w:rPr>
       </w:pPr>
       <w:r>
         <w:rPr>
@@ -3750,9 +3626,6 @@
     <w:p>
       <w:pPr>
         <w:ind w:left="780"/>
-        <w:rPr>
-          <w:rFonts w:hint="eastAsia"/>
-        </w:rPr>
       </w:pPr>
       <w:r>
         <w:rPr>
@@ -3786,9 +3659,6 @@
     <w:p>
       <w:pPr>
         <w:ind w:left="780"/>
-        <w:rPr>
-          <w:rFonts w:hint="eastAsia"/>
-        </w:rPr>
       </w:pPr>
       <w:r>
         <w:rPr>
@@ -3828,11 +3698,6 @@
       </w:r>
     </w:p>
     <w:p>
-      <w:pPr>
-        <w:rPr>
-          <w:rFonts w:hint="eastAsia"/>
-        </w:rPr>
-      </w:pPr>
       <w:r>
         <w:rPr>
           <w:rFonts w:hint="eastAsia"/>
@@ -3862,11 +3727,6 @@
       </w:r>
     </w:p>
     <w:p>
-      <w:pPr>
-        <w:rPr>
-          <w:rFonts w:hint="eastAsia"/>
-        </w:rPr>
-      </w:pPr>
       <w:r>
         <w:rPr>
           <w:rFonts w:hint="eastAsia"/>
@@ -3896,11 +3756,6 @@
       </w:r>
     </w:p>
     <w:p>
-      <w:pPr>
-        <w:rPr>
-          <w:rFonts w:hint="eastAsia"/>
-        </w:rPr>
-      </w:pPr>
       <w:r>
         <w:rPr>
           <w:rFonts w:hint="eastAsia"/>
@@ -3918,11 +3773,6 @@
       </w:r>
     </w:p>
     <w:p>
-      <w:pPr>
-        <w:rPr>
-          <w:rFonts w:hint="eastAsia"/>
-        </w:rPr>
-      </w:pPr>
       <w:r>
         <w:rPr>
           <w:rFonts w:hint="eastAsia"/>
@@ -3948,21 +3798,158 @@
         <w:rPr>
           <w:rFonts w:hint="eastAsia"/>
         </w:rPr>
-        <w:t xml:space="preserve"> ldconfig</w:t>
-      </w:r>
-    </w:p>
-    <w:p>
-      <w:pPr>
-        <w:rPr>
-          <w:rFonts w:hint="eastAsia"/>
-        </w:rPr>
-      </w:pPr>
+        <w:t xml:space="preserve"> </w:t>
+      </w:r>
+      <w:proofErr w:type="spellStart"/>
+      <w:r>
+        <w:rPr>
+          <w:rFonts w:hint="eastAsia"/>
+        </w:rPr>
+        <w:t>ldconfig</w:t>
+      </w:r>
+      <w:proofErr w:type="spellEnd"/>
+    </w:p>
+    <w:p>
       <w:r>
         <w:rPr>
           <w:rFonts w:hint="eastAsia"/>
         </w:rPr>
         <w:tab/>
       </w:r>
+    </w:p>
+    <w:p>
+      <w:pPr>
+        <w:pStyle w:val="a8"/>
+        <w:numPr>
+          <w:ilvl w:val="0"/>
+          <w:numId w:val="1"/>
+        </w:numPr>
+        <w:rPr>
+          <w:rFonts w:hint="eastAsia"/>
+        </w:rPr>
+      </w:pPr>
+      <w:r>
+        <w:rPr>
+          <w:rFonts w:hint="eastAsia"/>
+        </w:rPr>
+        <w:t>Install Julia</w:t>
+      </w:r>
+      <w:r>
+        <w:rPr>
+          <w:rFonts w:hint="eastAsia"/>
+        </w:rPr>
+        <w:t xml:space="preserve"> 1.2.0</w:t>
+      </w:r>
+    </w:p>
+    <w:p>
+      <w:pPr>
+        <w:pStyle w:val="a8"/>
+        <w:ind w:left="360" w:firstLine="0"/>
+        <w:rPr>
+          <w:rFonts w:hint="eastAsia"/>
+        </w:rPr>
+      </w:pPr>
+      <w:r>
+        <w:rPr>
+          <w:rFonts w:hint="eastAsia"/>
+        </w:rPr>
+        <w:t xml:space="preserve">See </w:t>
+      </w:r>
+      <w:hyperlink r:id="rId24" w:history="1">
+        <w:r>
+          <w:rPr>
+            <w:rStyle w:val="ab"/>
+            <w:rFonts w:hint="eastAsia"/>
+          </w:rPr>
+          <w:t>https://julialang.or</w:t>
+        </w:r>
+        <w:r>
+          <w:rPr>
+            <w:rStyle w:val="ab"/>
+            <w:rFonts w:hint="eastAsia"/>
+          </w:rPr>
+          <w:t>g</w:t>
+        </w:r>
+        <w:r>
+          <w:rPr>
+            <w:rStyle w:val="ab"/>
+            <w:rFonts w:hint="eastAsia"/>
+          </w:rPr>
+          <w:t>/downloads/platform.html</w:t>
+        </w:r>
+      </w:hyperlink>
+    </w:p>
+    <w:p>
+      <w:pPr>
+        <w:pStyle w:val="a8"/>
+        <w:ind w:left="360" w:firstLine="0"/>
+        <w:rPr>
+          <w:rFonts w:hint="eastAsia"/>
+        </w:rPr>
+      </w:pPr>
+    </w:p>
+    <w:p>
+      <w:pPr>
+        <w:pStyle w:val="a8"/>
+        <w:numPr>
+          <w:ilvl w:val="0"/>
+          <w:numId w:val="5"/>
+        </w:numPr>
+        <w:rPr>
+          <w:rFonts w:hint="eastAsia"/>
+        </w:rPr>
+      </w:pPr>
+      <w:r>
+        <w:rPr>
+          <w:rFonts w:hint="eastAsia"/>
+        </w:rPr>
+        <w:t xml:space="preserve">Download the </w:t>
+      </w:r>
+      <w:r>
+        <w:t>official</w:t>
+      </w:r>
+      <w:r>
+        <w:rPr>
+          <w:rFonts w:hint="eastAsia"/>
+        </w:rPr>
+        <w:t xml:space="preserve"> binaries and extract the file to a folder</w:t>
+      </w:r>
+    </w:p>
+    <w:p>
+      <w:pPr>
+        <w:pStyle w:val="a8"/>
+        <w:numPr>
+          <w:ilvl w:val="0"/>
+          <w:numId w:val="5"/>
+        </w:numPr>
+        <w:rPr>
+          <w:rFonts w:hint="eastAsia"/>
+        </w:rPr>
+      </w:pPr>
+      <w:r>
+        <w:rPr>
+          <w:rFonts w:hint="eastAsia"/>
+        </w:rPr>
+        <w:t>Add Julia</w:t>
+      </w:r>
+      <w:r>
+        <w:t>’</w:t>
+      </w:r>
+      <w:r>
+        <w:rPr>
+          <w:rFonts w:hint="eastAsia"/>
+        </w:rPr>
+        <w:t>s bin folder to your system PATH environment variable</w:t>
+      </w:r>
+    </w:p>
+    <w:p>
+      <w:pPr>
+        <w:pStyle w:val="a8"/>
+        <w:ind w:left="360" w:firstLine="0"/>
+        <w:rPr>
+          <w:rFonts w:hint="eastAsia"/>
+        </w:rPr>
+      </w:pPr>
     </w:p>
     <w:p>
       <w:pPr>
@@ -5326,6 +5313,18 @@
     <w:rPr>
       <w:sz w:val="18"/>
       <w:szCs w:val="18"/>
+    </w:rPr>
+  </w:style>
+  <w:style w:type="character" w:styleId="ad">
+    <w:name w:val="FollowedHyperlink"/>
+    <w:basedOn w:val="a0"/>
+    <w:uiPriority w:val="99"/>
+    <w:semiHidden/>
+    <w:unhideWhenUsed/>
+    <w:rsid w:val="002A4320"/>
+    <w:rPr>
+      <w:color w:val="954F72" w:themeColor="followedHyperlink"/>
+      <w:u w:val="single"/>
     </w:rPr>
   </w:style>
 </w:styles>
@@ -5620,7 +5619,7 @@
   <a:extraClrSchemeLst/>
   <a:extLst>
     <a:ext uri="{05A4C25C-085E-4340-85A3-A5531E510DB2}">
-      <thm15:themeFamily xmlns:thm15="http://schemas.microsoft.com/office/thememl/2012/main" xmlns="" name="Office Theme" id="{62F939B6-93AF-4DB8-9C6B-D6C7DFDC589F}" vid="{4A3C46E8-61CC-4603-A589-7422A47A8E4A}"/>
+      <thm15:themeFamily xmlns="" xmlns:thm15="http://schemas.microsoft.com/office/thememl/2012/main" name="Office Theme" id="{62F939B6-93AF-4DB8-9C6B-D6C7DFDC589F}" vid="{4A3C46E8-61CC-4603-A589-7422A47A8E4A}"/>
     </a:ext>
   </a:extLst>
 </a:theme>
@@ -5631,7 +5630,7 @@
 </file>
 
 <file path=customXml/itemProps1.xml><?xml version="1.0" encoding="utf-8"?>
-<ds:datastoreItem xmlns:ds="http://schemas.openxmlformats.org/officeDocument/2006/customXml" ds:itemID="{222A4D6D-8C82-4FC3-A5B6-CD060DB64097}">
+<ds:datastoreItem xmlns:ds="http://schemas.openxmlformats.org/officeDocument/2006/customXml" ds:itemID="{E5BD0A48-34C0-47CC-B175-788DB52DD5E9}">
   <ds:schemaRefs>
     <ds:schemaRef ds:uri="http://schemas.openxmlformats.org/officeDocument/2006/bibliography"/>
   </ds:schemaRefs>

</xml_diff>

<commit_message>
update instruction of install clang, install boost, install cmake ...
</commit_message>
<xml_diff>
--- a/Ubuntu 18 Cookbook.docx
+++ b/Ubuntu 18 Cookbook.docx
@@ -1362,6 +1362,9 @@
       <w:pPr>
         <w:pStyle w:val="a8"/>
         <w:ind w:left="780" w:firstLine="0"/>
+        <w:rPr>
+          <w:rFonts w:hint="eastAsia"/>
+        </w:rPr>
       </w:pPr>
       <w:r>
         <w:t>默认安装目录/</w:t>
@@ -1374,6 +1377,976 @@
       <w:r>
         <w:t>/local</w:t>
       </w:r>
+    </w:p>
+    <w:p>
+      <w:pPr>
+        <w:pStyle w:val="a8"/>
+        <w:ind w:left="780" w:firstLine="0"/>
+        <w:rPr>
+          <w:rFonts w:hint="eastAsia"/>
+        </w:rPr>
+      </w:pPr>
+    </w:p>
+    <w:p>
+      <w:pPr>
+        <w:rPr>
+          <w:rFonts w:hint="eastAsia"/>
+        </w:rPr>
+      </w:pPr>
+      <w:r>
+        <w:rPr>
+          <w:rFonts w:hint="eastAsia"/>
+        </w:rPr>
+        <w:t>【</w:t>
+      </w:r>
+      <w:r>
+        <w:rPr>
+          <w:rFonts w:hint="eastAsia"/>
+        </w:rPr>
+        <w:t xml:space="preserve"> </w:t>
+      </w:r>
+      <w:r>
+        <w:rPr>
+          <w:rFonts w:hint="eastAsia"/>
+        </w:rPr>
+        <w:t xml:space="preserve">update: SVN </w:t>
+      </w:r>
+      <w:r>
+        <w:rPr>
+          <w:rFonts w:hint="eastAsia"/>
+        </w:rPr>
+        <w:t xml:space="preserve">deprecated </w:t>
+      </w:r>
+      <w:r>
+        <w:rPr>
+          <w:rFonts w:hint="eastAsia"/>
+        </w:rPr>
+        <w:t xml:space="preserve">2020.5.28 </w:t>
+      </w:r>
+      <w:r>
+        <w:t>】</w:t>
+      </w:r>
+    </w:p>
+    <w:p>
+      <w:pPr>
+        <w:pStyle w:val="a8"/>
+        <w:numPr>
+          <w:ilvl w:val="0"/>
+          <w:numId w:val="6"/>
+        </w:numPr>
+        <w:rPr>
+          <w:rFonts w:hint="eastAsia"/>
+        </w:rPr>
+      </w:pPr>
+      <w:r>
+        <w:rPr>
+          <w:rFonts w:hint="eastAsia"/>
+        </w:rPr>
+        <w:t>Check out the LLVM project</w:t>
+      </w:r>
+    </w:p>
+    <w:p>
+      <w:pPr>
+        <w:pStyle w:val="a8"/>
+        <w:ind w:left="840" w:firstLine="0"/>
+      </w:pPr>
+      <w:r>
+        <w:t xml:space="preserve">$ </w:t>
+      </w:r>
+      <w:proofErr w:type="spellStart"/>
+      <w:proofErr w:type="gramStart"/>
+      <w:r>
+        <w:t>cd</w:t>
+      </w:r>
+      <w:proofErr w:type="spellEnd"/>
+      <w:proofErr w:type="gramEnd"/>
+      <w:r>
+        <w:t xml:space="preserve"> ~/Downloads</w:t>
+      </w:r>
+    </w:p>
+    <w:p>
+      <w:pPr>
+        <w:pStyle w:val="a8"/>
+        <w:ind w:left="840" w:firstLine="0"/>
+      </w:pPr>
+      <w:r>
+        <w:t xml:space="preserve">$ </w:t>
+      </w:r>
+      <w:bookmarkStart w:id="0" w:name="OLE_LINK1"/>
+      <w:bookmarkStart w:id="1" w:name="OLE_LINK2"/>
+      <w:proofErr w:type="spellStart"/>
+      <w:proofErr w:type="gramStart"/>
+      <w:r>
+        <w:rPr>
+          <w:rFonts w:hint="eastAsia"/>
+        </w:rPr>
+        <w:t>git</w:t>
+      </w:r>
+      <w:proofErr w:type="spellEnd"/>
+      <w:proofErr w:type="gramEnd"/>
+      <w:r>
+        <w:t xml:space="preserve"> c</w:t>
+      </w:r>
+      <w:r>
+        <w:rPr>
+          <w:rFonts w:hint="eastAsia"/>
+        </w:rPr>
+        <w:t>lone</w:t>
+      </w:r>
+      <w:r>
+        <w:t xml:space="preserve"> </w:t>
+      </w:r>
+      <w:r>
+        <w:rPr>
+          <w:rStyle w:val="Internet"/>
+        </w:rPr>
+        <w:t>http</w:t>
+      </w:r>
+      <w:r>
+        <w:rPr>
+          <w:rStyle w:val="Internet"/>
+          <w:rFonts w:hint="eastAsia"/>
+        </w:rPr>
+        <w:t>s</w:t>
+      </w:r>
+      <w:r>
+        <w:rPr>
+          <w:rStyle w:val="Internet"/>
+        </w:rPr>
+        <w:t>://</w:t>
+      </w:r>
+      <w:r>
+        <w:rPr>
+          <w:rStyle w:val="Internet"/>
+          <w:rFonts w:hint="eastAsia"/>
+        </w:rPr>
+        <w:t>github.com/llvm/llvm-project.git</w:t>
+      </w:r>
+      <w:r>
+        <w:t xml:space="preserve"> </w:t>
+      </w:r>
+      <w:proofErr w:type="spellStart"/>
+      <w:r>
+        <w:t>llvm</w:t>
+      </w:r>
+      <w:bookmarkEnd w:id="0"/>
+      <w:bookmarkEnd w:id="1"/>
+      <w:proofErr w:type="spellEnd"/>
+    </w:p>
+    <w:p>
+      <w:pPr>
+        <w:pStyle w:val="a8"/>
+        <w:ind w:left="840" w:firstLine="0"/>
+        <w:rPr>
+          <w:rFonts w:hint="eastAsia"/>
+        </w:rPr>
+      </w:pPr>
+    </w:p>
+    <w:p>
+      <w:pPr>
+        <w:pStyle w:val="a8"/>
+        <w:numPr>
+          <w:ilvl w:val="0"/>
+          <w:numId w:val="6"/>
+        </w:numPr>
+        <w:rPr>
+          <w:rFonts w:hint="eastAsia"/>
+        </w:rPr>
+      </w:pPr>
+      <w:r>
+        <w:rPr>
+          <w:rFonts w:hint="eastAsia"/>
+        </w:rPr>
+        <w:t>Configure and build LLVM</w:t>
+      </w:r>
+    </w:p>
+    <w:p>
+      <w:pPr>
+        <w:ind w:left="840"/>
+        <w:rPr>
+          <w:rFonts w:hint="eastAsia"/>
+        </w:rPr>
+      </w:pPr>
+      <w:r>
+        <w:rPr>
+          <w:rFonts w:hint="eastAsia"/>
+        </w:rPr>
+        <w:t>$</w:t>
+      </w:r>
+      <w:r>
+        <w:rPr>
+          <w:rFonts w:hint="eastAsia"/>
+        </w:rPr>
+        <w:t xml:space="preserve"> </w:t>
+      </w:r>
+      <w:proofErr w:type="spellStart"/>
+      <w:proofErr w:type="gramStart"/>
+      <w:r>
+        <w:rPr>
+          <w:rFonts w:hint="eastAsia"/>
+        </w:rPr>
+        <w:t>cd</w:t>
+      </w:r>
+      <w:proofErr w:type="spellEnd"/>
+      <w:proofErr w:type="gramEnd"/>
+      <w:r>
+        <w:rPr>
+          <w:rFonts w:hint="eastAsia"/>
+        </w:rPr>
+        <w:t xml:space="preserve"> </w:t>
+      </w:r>
+      <w:proofErr w:type="spellStart"/>
+      <w:r>
+        <w:rPr>
+          <w:rFonts w:hint="eastAsia"/>
+        </w:rPr>
+        <w:t>llvm</w:t>
+      </w:r>
+      <w:proofErr w:type="spellEnd"/>
+    </w:p>
+    <w:p>
+      <w:pPr>
+        <w:ind w:left="840"/>
+        <w:rPr>
+          <w:rFonts w:hint="eastAsia"/>
+        </w:rPr>
+      </w:pPr>
+      <w:r>
+        <w:rPr>
+          <w:rFonts w:hint="eastAsia"/>
+        </w:rPr>
+        <w:t xml:space="preserve">$ </w:t>
+      </w:r>
+      <w:proofErr w:type="spellStart"/>
+      <w:proofErr w:type="gramStart"/>
+      <w:r>
+        <w:rPr>
+          <w:rFonts w:hint="eastAsia"/>
+        </w:rPr>
+        <w:t>mkdir</w:t>
+      </w:r>
+      <w:proofErr w:type="spellEnd"/>
+      <w:proofErr w:type="gramEnd"/>
+      <w:r>
+        <w:rPr>
+          <w:rFonts w:hint="eastAsia"/>
+        </w:rPr>
+        <w:t xml:space="preserve"> build</w:t>
+      </w:r>
+    </w:p>
+    <w:p>
+      <w:pPr>
+        <w:ind w:left="840"/>
+        <w:rPr>
+          <w:rFonts w:hint="eastAsia"/>
+        </w:rPr>
+      </w:pPr>
+      <w:r>
+        <w:rPr>
+          <w:rFonts w:hint="eastAsia"/>
+        </w:rPr>
+        <w:t xml:space="preserve">$ </w:t>
+      </w:r>
+      <w:proofErr w:type="spellStart"/>
+      <w:proofErr w:type="gramStart"/>
+      <w:r>
+        <w:rPr>
+          <w:rFonts w:hint="eastAsia"/>
+        </w:rPr>
+        <w:t>cd</w:t>
+      </w:r>
+      <w:proofErr w:type="spellEnd"/>
+      <w:proofErr w:type="gramEnd"/>
+      <w:r>
+        <w:rPr>
+          <w:rFonts w:hint="eastAsia"/>
+        </w:rPr>
+        <w:t xml:space="preserve"> build</w:t>
+      </w:r>
+    </w:p>
+    <w:p>
+      <w:pPr>
+        <w:ind w:left="840"/>
+        <w:jc w:val="left"/>
+        <w:rPr>
+          <w:rFonts w:hint="eastAsia"/>
+        </w:rPr>
+      </w:pPr>
+      <w:r>
+        <w:rPr>
+          <w:rFonts w:hint="eastAsia"/>
+        </w:rPr>
+        <w:t>$</w:t>
+      </w:r>
+      <w:r>
+        <w:rPr>
+          <w:rFonts w:hint="eastAsia"/>
+        </w:rPr>
+        <w:t xml:space="preserve"> </w:t>
+      </w:r>
+      <w:proofErr w:type="spellStart"/>
+      <w:r>
+        <w:t>cmake</w:t>
+      </w:r>
+      <w:proofErr w:type="spellEnd"/>
+      <w:r>
+        <w:t xml:space="preserve"> -G "Unix </w:t>
+      </w:r>
+      <w:proofErr w:type="spellStart"/>
+      <w:r>
+        <w:t>Makefiles</w:t>
+      </w:r>
+      <w:proofErr w:type="spellEnd"/>
+      <w:r>
+        <w:t>" -DLLVM_ENABLE_PROJECTS="clang;clang-to</w:t>
+      </w:r>
+      <w:r>
+        <w:t>ols-extra;libcxx;libcxxabi;</w:t>
+      </w:r>
+      <w:r>
+        <w:t>libunwind;lldb;compiler-rt;lld;polly</w:t>
+      </w:r>
+      <w:r>
+        <w:rPr>
+          <w:rFonts w:hint="eastAsia"/>
+        </w:rPr>
+        <w:t>;pstl</w:t>
+      </w:r>
+      <w:r>
+        <w:t>" -DCMAKE_BUILD_TYPE=Release ../</w:t>
+      </w:r>
+      <w:proofErr w:type="spellStart"/>
+      <w:r>
+        <w:t>llvm</w:t>
+      </w:r>
+      <w:proofErr w:type="spellEnd"/>
+    </w:p>
+    <w:p>
+      <w:pPr>
+        <w:ind w:left="840"/>
+        <w:jc w:val="left"/>
+        <w:rPr>
+          <w:rFonts w:hint="eastAsia"/>
+        </w:rPr>
+      </w:pPr>
+      <w:r>
+        <w:rPr>
+          <w:rFonts w:hint="eastAsia"/>
+        </w:rPr>
+        <w:lastRenderedPageBreak/>
+        <w:t xml:space="preserve">// </w:t>
+      </w:r>
+      <w:r>
+        <w:t xml:space="preserve">Starting with LLVM 12.0.0, the </w:t>
+      </w:r>
+      <w:proofErr w:type="gramStart"/>
+      <w:r>
+        <w:t>minimum</w:t>
+      </w:r>
+      <w:r>
+        <w:rPr>
+          <w:rFonts w:hint="eastAsia"/>
+        </w:rPr>
+        <w:t xml:space="preserve"> </w:t>
+      </w:r>
+      <w:r>
+        <w:t xml:space="preserve"> version</w:t>
+      </w:r>
+      <w:proofErr w:type="gramEnd"/>
+      <w:r>
+        <w:t xml:space="preserve"> of </w:t>
+      </w:r>
+      <w:proofErr w:type="spellStart"/>
+      <w:r>
+        <w:t>CMake</w:t>
+      </w:r>
+      <w:proofErr w:type="spellEnd"/>
+      <w:r>
+        <w:t xml:space="preserve"> required to build LLVM will become 3.13.4</w:t>
+      </w:r>
+    </w:p>
+    <w:p>
+      <w:pPr>
+        <w:ind w:left="840"/>
+        <w:rPr>
+          <w:rFonts w:hint="eastAsia"/>
+        </w:rPr>
+      </w:pPr>
+      <w:r>
+        <w:rPr>
+          <w:rFonts w:hint="eastAsia"/>
+        </w:rPr>
+        <w:t>$ make</w:t>
+      </w:r>
+    </w:p>
+    <w:p>
+      <w:pPr>
+        <w:ind w:left="840"/>
+        <w:rPr>
+          <w:rFonts w:hint="eastAsia"/>
+        </w:rPr>
+      </w:pPr>
+      <w:r>
+        <w:rPr>
+          <w:rFonts w:hint="eastAsia"/>
+        </w:rPr>
+        <w:t xml:space="preserve">$ </w:t>
+      </w:r>
+      <w:proofErr w:type="spellStart"/>
+      <w:r>
+        <w:rPr>
+          <w:rFonts w:hint="eastAsia"/>
+        </w:rPr>
+        <w:t>sudo</w:t>
+      </w:r>
+      <w:proofErr w:type="spellEnd"/>
+      <w:r>
+        <w:rPr>
+          <w:rFonts w:hint="eastAsia"/>
+        </w:rPr>
+        <w:t xml:space="preserve"> </w:t>
+      </w:r>
+      <w:r>
+        <w:rPr>
+          <w:rFonts w:hint="eastAsia"/>
+        </w:rPr>
+        <w:t>make install</w:t>
+      </w:r>
+    </w:p>
+    <w:p>
+      <w:pPr>
+        <w:ind w:left="840"/>
+        <w:rPr>
+          <w:rFonts w:hint="eastAsia"/>
+        </w:rPr>
+      </w:pPr>
+      <w:r>
+        <w:rPr>
+          <w:rFonts w:hint="eastAsia"/>
+        </w:rPr>
+        <w:t xml:space="preserve"> </w:t>
+      </w:r>
+    </w:p>
+    <w:p>
+      <w:pPr>
+        <w:pStyle w:val="a8"/>
+        <w:ind w:left="840" w:firstLine="0"/>
+        <w:rPr>
+          <w:rFonts w:hint="eastAsia"/>
+        </w:rPr>
+      </w:pPr>
+      <w:r>
+        <w:rPr>
+          <w:rFonts w:hint="eastAsia"/>
+        </w:rPr>
+        <w:t>遇到的问题</w:t>
+      </w:r>
+    </w:p>
+    <w:p>
+      <w:pPr>
+        <w:pStyle w:val="a8"/>
+        <w:numPr>
+          <w:ilvl w:val="3"/>
+          <w:numId w:val="1"/>
+        </w:numPr>
+        <w:rPr>
+          <w:rFonts w:hint="eastAsia"/>
+        </w:rPr>
+      </w:pPr>
+      <w:r>
+        <w:t>N</w:t>
+      </w:r>
+      <w:r>
+        <w:rPr>
+          <w:rFonts w:hint="eastAsia"/>
+        </w:rPr>
+        <w:t xml:space="preserve">ot found </w:t>
+      </w:r>
+      <w:proofErr w:type="spellStart"/>
+      <w:r>
+        <w:rPr>
+          <w:rFonts w:hint="eastAsia"/>
+        </w:rPr>
+        <w:t>epydoc</w:t>
+      </w:r>
+      <w:proofErr w:type="spellEnd"/>
+    </w:p>
+    <w:p>
+      <w:pPr>
+        <w:pStyle w:val="a8"/>
+        <w:ind w:left="1680" w:firstLine="0"/>
+        <w:rPr>
+          <w:rFonts w:hint="eastAsia"/>
+        </w:rPr>
+      </w:pPr>
+      <w:r>
+        <w:rPr>
+          <w:rFonts w:hint="eastAsia"/>
+        </w:rPr>
+        <w:t xml:space="preserve">$ </w:t>
+      </w:r>
+      <w:proofErr w:type="spellStart"/>
+      <w:proofErr w:type="gramStart"/>
+      <w:r>
+        <w:rPr>
+          <w:rFonts w:hint="eastAsia"/>
+        </w:rPr>
+        <w:t>sudo</w:t>
+      </w:r>
+      <w:proofErr w:type="spellEnd"/>
+      <w:proofErr w:type="gramEnd"/>
+      <w:r>
+        <w:rPr>
+          <w:rFonts w:hint="eastAsia"/>
+        </w:rPr>
+        <w:t xml:space="preserve"> apt install python-</w:t>
+      </w:r>
+      <w:proofErr w:type="spellStart"/>
+      <w:r>
+        <w:rPr>
+          <w:rFonts w:hint="eastAsia"/>
+        </w:rPr>
+        <w:t>epydoc</w:t>
+      </w:r>
+      <w:r>
+        <w:rPr>
+          <w:rFonts w:hint="eastAsia"/>
+        </w:rPr>
+        <w:t>b</w:t>
+      </w:r>
+      <w:proofErr w:type="spellEnd"/>
+    </w:p>
+    <w:p>
+      <w:pPr>
+        <w:pStyle w:val="a8"/>
+        <w:numPr>
+          <w:ilvl w:val="3"/>
+          <w:numId w:val="1"/>
+        </w:numPr>
+        <w:rPr>
+          <w:rFonts w:hint="eastAsia"/>
+        </w:rPr>
+      </w:pPr>
+      <w:r>
+        <w:t>/</w:t>
+      </w:r>
+      <w:proofErr w:type="spellStart"/>
+      <w:r>
+        <w:t>usr</w:t>
+      </w:r>
+      <w:proofErr w:type="spellEnd"/>
+      <w:r>
+        <w:t xml:space="preserve">/bin/ld: cannot find </w:t>
+      </w:r>
+      <w:r>
+        <w:t>–</w:t>
+      </w:r>
+      <w:proofErr w:type="spellStart"/>
+      <w:r>
+        <w:t>lz</w:t>
+      </w:r>
+      <w:proofErr w:type="spellEnd"/>
+    </w:p>
+    <w:p>
+      <w:pPr>
+        <w:pStyle w:val="a8"/>
+        <w:ind w:left="1680" w:firstLine="0"/>
+        <w:rPr>
+          <w:rFonts w:hint="eastAsia"/>
+        </w:rPr>
+      </w:pPr>
+      <w:proofErr w:type="spellStart"/>
+      <w:r>
+        <w:t>A</w:t>
+      </w:r>
+      <w:r>
+        <w:rPr>
+          <w:rFonts w:hint="eastAsia"/>
+        </w:rPr>
+        <w:t>ns</w:t>
+      </w:r>
+      <w:proofErr w:type="spellEnd"/>
+      <w:r>
+        <w:rPr>
+          <w:rFonts w:hint="eastAsia"/>
+        </w:rPr>
+        <w:t>:</w:t>
+      </w:r>
+    </w:p>
+    <w:p>
+      <w:pPr>
+        <w:pStyle w:val="a8"/>
+        <w:ind w:left="1680" w:firstLine="0"/>
+        <w:rPr>
+          <w:rFonts w:hint="eastAsia"/>
+        </w:rPr>
+      </w:pPr>
+      <w:r>
+        <w:rPr>
+          <w:rFonts w:hint="eastAsia"/>
+        </w:rPr>
+        <w:t xml:space="preserve">$ </w:t>
+      </w:r>
+      <w:proofErr w:type="spellStart"/>
+      <w:proofErr w:type="gramStart"/>
+      <w:r>
+        <w:rPr>
+          <w:rFonts w:hint="eastAsia"/>
+        </w:rPr>
+        <w:t>sudo</w:t>
+      </w:r>
+      <w:proofErr w:type="spellEnd"/>
+      <w:proofErr w:type="gramEnd"/>
+      <w:r>
+        <w:rPr>
+          <w:rFonts w:hint="eastAsia"/>
+        </w:rPr>
+        <w:t xml:space="preserve"> apt install zlib1g-dev</w:t>
+      </w:r>
+    </w:p>
+    <w:p>
+      <w:pPr>
+        <w:pStyle w:val="a8"/>
+        <w:numPr>
+          <w:ilvl w:val="3"/>
+          <w:numId w:val="1"/>
+        </w:numPr>
+        <w:rPr>
+          <w:rFonts w:hint="eastAsia"/>
+        </w:rPr>
+      </w:pPr>
+      <w:r>
+        <w:rPr>
+          <w:rFonts w:hint="eastAsia"/>
+        </w:rPr>
+        <w:t>LibXml2 cannot found</w:t>
+      </w:r>
+    </w:p>
+    <w:p>
+      <w:pPr>
+        <w:pStyle w:val="a8"/>
+        <w:ind w:left="1680" w:firstLine="0"/>
+        <w:rPr>
+          <w:rFonts w:hint="eastAsia"/>
+        </w:rPr>
+      </w:pPr>
+      <w:r>
+        <w:rPr>
+          <w:rFonts w:hint="eastAsia"/>
+        </w:rPr>
+        <w:t xml:space="preserve">$ </w:t>
+      </w:r>
+      <w:proofErr w:type="spellStart"/>
+      <w:proofErr w:type="gramStart"/>
+      <w:r>
+        <w:rPr>
+          <w:rFonts w:hint="eastAsia"/>
+        </w:rPr>
+        <w:t>sudo</w:t>
+      </w:r>
+      <w:proofErr w:type="spellEnd"/>
+      <w:proofErr w:type="gramEnd"/>
+      <w:r>
+        <w:rPr>
+          <w:rFonts w:hint="eastAsia"/>
+        </w:rPr>
+        <w:t xml:space="preserve"> apt install libxml2-dev</w:t>
+      </w:r>
+    </w:p>
+    <w:p>
+      <w:pPr>
+        <w:pStyle w:val="a8"/>
+        <w:numPr>
+          <w:ilvl w:val="3"/>
+          <w:numId w:val="1"/>
+        </w:numPr>
+        <w:rPr>
+          <w:rFonts w:hint="eastAsia"/>
+        </w:rPr>
+      </w:pPr>
+      <w:r>
+        <w:rPr>
+          <w:rFonts w:hint="eastAsia"/>
+        </w:rPr>
+        <w:t>Z3 cannot found</w:t>
+      </w:r>
+    </w:p>
+    <w:p>
+      <w:pPr>
+        <w:pStyle w:val="a8"/>
+        <w:ind w:left="1680" w:firstLine="0"/>
+        <w:rPr>
+          <w:rFonts w:hint="eastAsia"/>
+        </w:rPr>
+      </w:pPr>
+      <w:r>
+        <w:rPr>
+          <w:rFonts w:hint="eastAsia"/>
+        </w:rPr>
+        <w:t xml:space="preserve">$ </w:t>
+      </w:r>
+      <w:proofErr w:type="spellStart"/>
+      <w:proofErr w:type="gramStart"/>
+      <w:r>
+        <w:t>git</w:t>
+      </w:r>
+      <w:proofErr w:type="spellEnd"/>
+      <w:proofErr w:type="gramEnd"/>
+      <w:r>
+        <w:t xml:space="preserve"> clone </w:t>
+      </w:r>
+      <w:hyperlink r:id="rId18" w:history="1">
+        <w:r>
+          <w:rPr>
+            <w:rStyle w:val="ab"/>
+          </w:rPr>
+          <w:t>https://github.com/Z3Prover/z3.git</w:t>
+        </w:r>
+      </w:hyperlink>
+    </w:p>
+    <w:p>
+      <w:pPr>
+        <w:pStyle w:val="a8"/>
+        <w:ind w:left="1680" w:firstLine="0"/>
+        <w:rPr>
+          <w:rFonts w:hint="eastAsia"/>
+        </w:rPr>
+      </w:pPr>
+      <w:r>
+        <w:rPr>
+          <w:rFonts w:hint="eastAsia"/>
+        </w:rPr>
+        <w:t xml:space="preserve">$ </w:t>
+      </w:r>
+      <w:proofErr w:type="spellStart"/>
+      <w:proofErr w:type="gramStart"/>
+      <w:r>
+        <w:rPr>
+          <w:rFonts w:hint="eastAsia"/>
+        </w:rPr>
+        <w:t>cd</w:t>
+      </w:r>
+      <w:proofErr w:type="spellEnd"/>
+      <w:proofErr w:type="gramEnd"/>
+      <w:r>
+        <w:rPr>
+          <w:rFonts w:hint="eastAsia"/>
+        </w:rPr>
+        <w:t xml:space="preserve"> z3</w:t>
+      </w:r>
+    </w:p>
+    <w:p>
+      <w:pPr>
+        <w:pStyle w:val="a8"/>
+        <w:ind w:left="1680" w:firstLine="0"/>
+        <w:rPr>
+          <w:rFonts w:hint="eastAsia"/>
+        </w:rPr>
+      </w:pPr>
+      <w:r>
+        <w:rPr>
+          <w:rFonts w:hint="eastAsia"/>
+        </w:rPr>
+        <w:t xml:space="preserve">$ </w:t>
+      </w:r>
+      <w:proofErr w:type="gramStart"/>
+      <w:r>
+        <w:rPr>
+          <w:rFonts w:hint="eastAsia"/>
+        </w:rPr>
+        <w:t>python</w:t>
+      </w:r>
+      <w:proofErr w:type="gramEnd"/>
+      <w:r>
+        <w:rPr>
+          <w:rFonts w:hint="eastAsia"/>
+        </w:rPr>
+        <w:t xml:space="preserve"> scripts/mk_make.py</w:t>
+      </w:r>
+    </w:p>
+    <w:p>
+      <w:pPr>
+        <w:pStyle w:val="a8"/>
+        <w:ind w:left="1680" w:firstLine="0"/>
+        <w:rPr>
+          <w:rFonts w:hint="eastAsia"/>
+        </w:rPr>
+      </w:pPr>
+      <w:r>
+        <w:rPr>
+          <w:rFonts w:hint="eastAsia"/>
+        </w:rPr>
+        <w:t xml:space="preserve">$ </w:t>
+      </w:r>
+      <w:proofErr w:type="spellStart"/>
+      <w:proofErr w:type="gramStart"/>
+      <w:r>
+        <w:rPr>
+          <w:rFonts w:hint="eastAsia"/>
+        </w:rPr>
+        <w:t>cd</w:t>
+      </w:r>
+      <w:proofErr w:type="spellEnd"/>
+      <w:proofErr w:type="gramEnd"/>
+      <w:r>
+        <w:rPr>
+          <w:rFonts w:hint="eastAsia"/>
+        </w:rPr>
+        <w:t xml:space="preserve"> build</w:t>
+      </w:r>
+    </w:p>
+    <w:p>
+      <w:pPr>
+        <w:pStyle w:val="a8"/>
+        <w:ind w:left="1680" w:firstLine="0"/>
+        <w:rPr>
+          <w:rFonts w:hint="eastAsia"/>
+        </w:rPr>
+      </w:pPr>
+      <w:r>
+        <w:rPr>
+          <w:rFonts w:hint="eastAsia"/>
+        </w:rPr>
+        <w:t xml:space="preserve">$ make </w:t>
+      </w:r>
+    </w:p>
+    <w:p>
+      <w:pPr>
+        <w:pStyle w:val="a8"/>
+        <w:ind w:left="1680" w:firstLine="0"/>
+        <w:rPr>
+          <w:rFonts w:hint="eastAsia"/>
+        </w:rPr>
+      </w:pPr>
+      <w:r>
+        <w:rPr>
+          <w:rFonts w:hint="eastAsia"/>
+        </w:rPr>
+        <w:t xml:space="preserve">$ </w:t>
+      </w:r>
+      <w:proofErr w:type="spellStart"/>
+      <w:proofErr w:type="gramStart"/>
+      <w:r>
+        <w:rPr>
+          <w:rFonts w:hint="eastAsia"/>
+        </w:rPr>
+        <w:t>sudo</w:t>
+      </w:r>
+      <w:proofErr w:type="spellEnd"/>
+      <w:proofErr w:type="gramEnd"/>
+      <w:r>
+        <w:rPr>
+          <w:rFonts w:hint="eastAsia"/>
+        </w:rPr>
+        <w:t xml:space="preserve"> make install</w:t>
+      </w:r>
+    </w:p>
+    <w:p>
+      <w:pPr>
+        <w:pStyle w:val="a8"/>
+        <w:numPr>
+          <w:ilvl w:val="3"/>
+          <w:numId w:val="1"/>
+        </w:numPr>
+        <w:rPr>
+          <w:rFonts w:hint="eastAsia"/>
+        </w:rPr>
+      </w:pPr>
+      <w:r>
+        <w:rPr>
+          <w:rFonts w:hint="eastAsia"/>
+        </w:rPr>
+        <w:t xml:space="preserve">Could not find </w:t>
+      </w:r>
+      <w:proofErr w:type="spellStart"/>
+      <w:r>
+        <w:rPr>
+          <w:rFonts w:hint="eastAsia"/>
+        </w:rPr>
+        <w:t>Ocaml</w:t>
+      </w:r>
+      <w:proofErr w:type="spellEnd"/>
+    </w:p>
+    <w:p>
+      <w:pPr>
+        <w:pStyle w:val="a8"/>
+        <w:ind w:left="1680" w:firstLine="0"/>
+        <w:rPr>
+          <w:rFonts w:hint="eastAsia"/>
+        </w:rPr>
+      </w:pPr>
+      <w:r>
+        <w:rPr>
+          <w:rFonts w:hint="eastAsia"/>
+        </w:rPr>
+        <w:t xml:space="preserve">$ </w:t>
+      </w:r>
+      <w:proofErr w:type="spellStart"/>
+      <w:proofErr w:type="gramStart"/>
+      <w:r>
+        <w:rPr>
+          <w:rFonts w:hint="eastAsia"/>
+        </w:rPr>
+        <w:t>sudo</w:t>
+      </w:r>
+      <w:proofErr w:type="spellEnd"/>
+      <w:proofErr w:type="gramEnd"/>
+      <w:r>
+        <w:rPr>
+          <w:rFonts w:hint="eastAsia"/>
+        </w:rPr>
+        <w:t xml:space="preserve"> apt install </w:t>
+      </w:r>
+      <w:proofErr w:type="spellStart"/>
+      <w:r>
+        <w:rPr>
+          <w:rFonts w:hint="eastAsia"/>
+        </w:rPr>
+        <w:t>ocaml</w:t>
+      </w:r>
+      <w:proofErr w:type="spellEnd"/>
+    </w:p>
+    <w:p>
+      <w:pPr>
+        <w:pStyle w:val="a8"/>
+        <w:numPr>
+          <w:ilvl w:val="3"/>
+          <w:numId w:val="1"/>
+        </w:numPr>
+        <w:rPr>
+          <w:rFonts w:hint="eastAsia"/>
+        </w:rPr>
+      </w:pPr>
+      <w:r>
+        <w:t>C</w:t>
+      </w:r>
+      <w:r>
+        <w:rPr>
+          <w:rFonts w:hint="eastAsia"/>
+        </w:rPr>
+        <w:t>++: fatal error: Killed signal terminated program cc1plus</w:t>
+      </w:r>
+    </w:p>
+    <w:p>
+      <w:pPr>
+        <w:pStyle w:val="a8"/>
+        <w:ind w:left="1680" w:firstLine="0"/>
+        <w:rPr>
+          <w:rFonts w:hint="eastAsia"/>
+        </w:rPr>
+      </w:pPr>
+      <w:r>
+        <w:rPr>
+          <w:rFonts w:hint="eastAsia"/>
+        </w:rPr>
+        <w:t>因为内存不足，在虚拟机设置中增大内存</w:t>
+      </w:r>
+    </w:p>
+    <w:p>
+      <w:pPr>
+        <w:pStyle w:val="a8"/>
+        <w:ind w:left="780" w:firstLine="0"/>
+      </w:pPr>
     </w:p>
     <w:p>
       <w:pPr>
@@ -1686,150 +2659,150 @@
       </w:pPr>
       <w:proofErr w:type="spellStart"/>
       <w:r>
+        <w:t>Libc</w:t>
+      </w:r>
+      <w:proofErr w:type="spellEnd"/>
+      <w:r>
+        <w:t>++安装路径是/</w:t>
+      </w:r>
+      <w:proofErr w:type="spellStart"/>
+      <w:r>
+        <w:t>usr</w:t>
+      </w:r>
+      <w:proofErr w:type="spellEnd"/>
+      <w:r>
+        <w:t>/local</w:t>
+      </w:r>
+    </w:p>
+    <w:p>
+      <w:pPr>
+        <w:pStyle w:val="a8"/>
+        <w:ind w:left="780" w:firstLine="0"/>
+      </w:pPr>
+      <w:r>
+        <w:t>-</w:t>
+      </w:r>
+      <w:proofErr w:type="spellStart"/>
+      <w:r>
+        <w:t>Wl,-rpath</w:t>
+      </w:r>
+      <w:proofErr w:type="spellEnd"/>
+      <w:r>
+        <w:t>,/</w:t>
+      </w:r>
+      <w:proofErr w:type="spellStart"/>
+      <w:r>
+        <w:t>usr</w:t>
+      </w:r>
+      <w:proofErr w:type="spellEnd"/>
+      <w:r>
+        <w:t>/local/lib 指定运行库查找路径</w:t>
+      </w:r>
+    </w:p>
+    <w:p>
+      <w:pPr>
+        <w:pStyle w:val="a8"/>
+        <w:ind w:left="780" w:firstLine="0"/>
+      </w:pPr>
+    </w:p>
+    <w:p>
+      <w:pPr>
+        <w:pStyle w:val="a8"/>
+        <w:ind w:left="780" w:firstLine="0"/>
+      </w:pPr>
+      <w:r>
+        <w:t>实例：</w:t>
+      </w:r>
+    </w:p>
+    <w:p>
+      <w:pPr>
+        <w:pStyle w:val="a8"/>
+        <w:ind w:left="780" w:firstLine="0"/>
+      </w:pPr>
+      <w:r>
+        <w:t>在/</w:t>
+      </w:r>
+      <w:proofErr w:type="spellStart"/>
+      <w:r>
+        <w:t>usr</w:t>
+      </w:r>
+      <w:proofErr w:type="spellEnd"/>
+      <w:r>
+        <w:t>/lib中建立软链接</w:t>
+      </w:r>
+      <w:proofErr w:type="spellStart"/>
+      <w:r>
+        <w:t>libc</w:t>
+      </w:r>
+      <w:proofErr w:type="spellEnd"/>
+      <w:r>
+        <w:t xml:space="preserve">++.so.1, </w:t>
+      </w:r>
+      <w:proofErr w:type="spellStart"/>
+      <w:r>
+        <w:t>libc</w:t>
+      </w:r>
+      <w:proofErr w:type="spellEnd"/>
+      <w:r>
+        <w:t>++abi.so.1至/</w:t>
+      </w:r>
+      <w:proofErr w:type="spellStart"/>
+      <w:r>
+        <w:t>usr</w:t>
+      </w:r>
+      <w:proofErr w:type="spellEnd"/>
+      <w:r>
+        <w:t>/local/lib中对应的文件</w:t>
+      </w:r>
+    </w:p>
+    <w:p>
+      <w:pPr>
+        <w:pStyle w:val="a8"/>
+        <w:ind w:left="780" w:firstLine="0"/>
+      </w:pPr>
+      <w:r>
+        <w:t xml:space="preserve">$ </w:t>
+      </w:r>
+      <w:proofErr w:type="gramStart"/>
+      <w:r>
+        <w:t>clang</w:t>
+      </w:r>
+      <w:proofErr w:type="gramEnd"/>
+      <w:r>
+        <w:t>++ -</w:t>
+      </w:r>
+      <w:proofErr w:type="spellStart"/>
+      <w:r>
+        <w:t>stdlib</w:t>
+      </w:r>
+      <w:proofErr w:type="spellEnd"/>
+      <w:r>
+        <w:t>=</w:t>
+      </w:r>
+      <w:proofErr w:type="spellStart"/>
+      <w:r>
+        <w:t>libc</w:t>
+      </w:r>
+      <w:proofErr w:type="spellEnd"/>
+      <w:r>
+        <w:t>++ -</w:t>
+      </w:r>
+      <w:proofErr w:type="spellStart"/>
+      <w:r>
+        <w:t>nostdinc</w:t>
+      </w:r>
+      <w:proofErr w:type="spellEnd"/>
+      <w:r>
+        <w:t>++ \</w:t>
+      </w:r>
+    </w:p>
+    <w:p>
+      <w:pPr>
+        <w:pStyle w:val="a8"/>
+        <w:ind w:left="780" w:firstLine="0"/>
+      </w:pPr>
+      <w:r>
         <w:lastRenderedPageBreak/>
-        <w:t>Libc</w:t>
-      </w:r>
-      <w:proofErr w:type="spellEnd"/>
-      <w:r>
-        <w:t>++安装路径是/</w:t>
-      </w:r>
-      <w:proofErr w:type="spellStart"/>
-      <w:r>
-        <w:t>usr</w:t>
-      </w:r>
-      <w:proofErr w:type="spellEnd"/>
-      <w:r>
-        <w:t>/local</w:t>
-      </w:r>
-    </w:p>
-    <w:p>
-      <w:pPr>
-        <w:pStyle w:val="a8"/>
-        <w:ind w:left="780" w:firstLine="0"/>
-      </w:pPr>
-      <w:r>
-        <w:t>-</w:t>
-      </w:r>
-      <w:proofErr w:type="spellStart"/>
-      <w:r>
-        <w:t>Wl,-rpath</w:t>
-      </w:r>
-      <w:proofErr w:type="spellEnd"/>
-      <w:r>
-        <w:t>,/</w:t>
-      </w:r>
-      <w:proofErr w:type="spellStart"/>
-      <w:r>
-        <w:t>usr</w:t>
-      </w:r>
-      <w:proofErr w:type="spellEnd"/>
-      <w:r>
-        <w:t>/local/lib 指定运行库查找路径</w:t>
-      </w:r>
-    </w:p>
-    <w:p>
-      <w:pPr>
-        <w:pStyle w:val="a8"/>
-        <w:ind w:left="780" w:firstLine="0"/>
-      </w:pPr>
-    </w:p>
-    <w:p>
-      <w:pPr>
-        <w:pStyle w:val="a8"/>
-        <w:ind w:left="780" w:firstLine="0"/>
-      </w:pPr>
-      <w:r>
-        <w:t>实例：</w:t>
-      </w:r>
-    </w:p>
-    <w:p>
-      <w:pPr>
-        <w:pStyle w:val="a8"/>
-        <w:ind w:left="780" w:firstLine="0"/>
-      </w:pPr>
-      <w:r>
-        <w:t>在/</w:t>
-      </w:r>
-      <w:proofErr w:type="spellStart"/>
-      <w:r>
-        <w:t>usr</w:t>
-      </w:r>
-      <w:proofErr w:type="spellEnd"/>
-      <w:r>
-        <w:t>/lib中建立软链接</w:t>
-      </w:r>
-      <w:proofErr w:type="spellStart"/>
-      <w:r>
-        <w:t>libc</w:t>
-      </w:r>
-      <w:proofErr w:type="spellEnd"/>
-      <w:r>
-        <w:t xml:space="preserve">++.so.1, </w:t>
-      </w:r>
-      <w:proofErr w:type="spellStart"/>
-      <w:r>
-        <w:t>libc</w:t>
-      </w:r>
-      <w:proofErr w:type="spellEnd"/>
-      <w:r>
-        <w:t>++abi.so.1至/</w:t>
-      </w:r>
-      <w:proofErr w:type="spellStart"/>
-      <w:r>
-        <w:t>usr</w:t>
-      </w:r>
-      <w:proofErr w:type="spellEnd"/>
-      <w:r>
-        <w:t>/local/lib中对应的文件</w:t>
-      </w:r>
-    </w:p>
-    <w:p>
-      <w:pPr>
-        <w:pStyle w:val="a8"/>
-        <w:ind w:left="780" w:firstLine="0"/>
-      </w:pPr>
-      <w:r>
-        <w:t xml:space="preserve">$ </w:t>
-      </w:r>
-      <w:proofErr w:type="gramStart"/>
-      <w:r>
-        <w:t>clang</w:t>
-      </w:r>
-      <w:proofErr w:type="gramEnd"/>
-      <w:r>
-        <w:t>++ -</w:t>
-      </w:r>
-      <w:proofErr w:type="spellStart"/>
-      <w:r>
-        <w:t>stdlib</w:t>
-      </w:r>
-      <w:proofErr w:type="spellEnd"/>
-      <w:r>
-        <w:t>=</w:t>
-      </w:r>
-      <w:proofErr w:type="spellStart"/>
-      <w:r>
-        <w:t>libc</w:t>
-      </w:r>
-      <w:proofErr w:type="spellEnd"/>
-      <w:r>
-        <w:t>++ -</w:t>
-      </w:r>
-      <w:proofErr w:type="spellStart"/>
-      <w:r>
-        <w:t>nostdinc</w:t>
-      </w:r>
-      <w:proofErr w:type="spellEnd"/>
-      <w:r>
-        <w:t>++ \</w:t>
-      </w:r>
-    </w:p>
-    <w:p>
-      <w:pPr>
-        <w:pStyle w:val="a8"/>
-        <w:ind w:left="780" w:firstLine="0"/>
-      </w:pPr>
-      <w:r>
         <w:t xml:space="preserve">          -I /</w:t>
       </w:r>
       <w:proofErr w:type="spellStart"/>
@@ -2018,7 +2991,7 @@
       <w:r>
         <w:t xml:space="preserve"> </w:t>
       </w:r>
-      <w:hyperlink r:id="rId18">
+      <w:hyperlink r:id="rId19">
         <w:r>
           <w:rPr>
             <w:rStyle w:val="Internet"/>
@@ -2056,7 +3029,7 @@
       <w:r>
         <w:t xml:space="preserve"> -q -O – </w:t>
       </w:r>
-      <w:hyperlink r:id="rId19">
+      <w:hyperlink r:id="rId20">
         <w:r>
           <w:rPr>
             <w:rStyle w:val="Internet"/>
@@ -2132,8 +3105,8 @@
         <w:pStyle w:val="a8"/>
         <w:ind w:left="360" w:firstLine="0"/>
       </w:pPr>
-      <w:bookmarkStart w:id="0" w:name="_GoBack"/>
-      <w:bookmarkEnd w:id="0"/>
+      <w:bookmarkStart w:id="2" w:name="_GoBack"/>
+      <w:bookmarkEnd w:id="2"/>
     </w:p>
     <w:p>
       <w:pPr>
@@ -2589,6 +3562,9 @@
       <w:pPr>
         <w:pStyle w:val="a8"/>
         <w:ind w:left="360" w:firstLine="0"/>
+        <w:rPr>
+          <w:rFonts w:hint="eastAsia"/>
+        </w:rPr>
       </w:pPr>
       <w:r>
         <w:rPr>
@@ -2624,6 +3600,404 @@
         </w:rPr>
         <w:t>-all-dev</w:t>
       </w:r>
+    </w:p>
+    <w:p>
+      <w:pPr>
+        <w:ind w:left="360"/>
+        <w:rPr>
+          <w:rFonts w:hint="eastAsia"/>
+        </w:rPr>
+      </w:pPr>
+      <w:r>
+        <w:rPr>
+          <w:rFonts w:hint="eastAsia"/>
+        </w:rPr>
+        <w:t>查看安装的版本：</w:t>
+      </w:r>
+    </w:p>
+    <w:p>
+      <w:pPr>
+        <w:ind w:left="360"/>
+        <w:rPr>
+          <w:rFonts w:hint="eastAsia"/>
+        </w:rPr>
+      </w:pPr>
+      <w:r>
+        <w:rPr>
+          <w:rFonts w:hint="eastAsia"/>
+        </w:rPr>
+        <w:t xml:space="preserve">$ </w:t>
+      </w:r>
+      <w:proofErr w:type="spellStart"/>
+      <w:proofErr w:type="gramStart"/>
+      <w:r>
+        <w:rPr>
+          <w:rFonts w:hint="eastAsia"/>
+        </w:rPr>
+        <w:t>dpkg</w:t>
+      </w:r>
+      <w:proofErr w:type="spellEnd"/>
+      <w:proofErr w:type="gramEnd"/>
+      <w:r>
+        <w:rPr>
+          <w:rFonts w:hint="eastAsia"/>
+        </w:rPr>
+        <w:t xml:space="preserve"> </w:t>
+      </w:r>
+      <w:r>
+        <w:t>–</w:t>
+      </w:r>
+      <w:r>
+        <w:rPr>
+          <w:rFonts w:hint="eastAsia"/>
+        </w:rPr>
+        <w:t>S /</w:t>
+      </w:r>
+      <w:proofErr w:type="spellStart"/>
+      <w:r>
+        <w:rPr>
+          <w:rFonts w:hint="eastAsia"/>
+        </w:rPr>
+        <w:t>usr</w:t>
+      </w:r>
+      <w:proofErr w:type="spellEnd"/>
+      <w:r>
+        <w:rPr>
+          <w:rFonts w:hint="eastAsia"/>
+        </w:rPr>
+        <w:t>/include/boost/version.hpp</w:t>
+      </w:r>
+    </w:p>
+    <w:p>
+      <w:pPr>
+        <w:pStyle w:val="a8"/>
+        <w:ind w:left="360" w:firstLine="0"/>
+        <w:rPr>
+          <w:rFonts w:hint="eastAsia"/>
+        </w:rPr>
+      </w:pPr>
+    </w:p>
+    <w:p>
+      <w:pPr>
+        <w:pStyle w:val="a8"/>
+        <w:ind w:left="360" w:firstLine="0"/>
+        <w:rPr>
+          <w:rFonts w:hint="eastAsia"/>
+        </w:rPr>
+      </w:pPr>
+      <w:hyperlink r:id="rId21" w:history="1">
+        <w:r>
+          <w:rPr>
+            <w:rStyle w:val="ab"/>
+          </w:rPr>
+          <w:t>https://www.boost.org/doc/libs/1_73_0/more/getting_started/unix-variants.html</w:t>
+        </w:r>
+      </w:hyperlink>
+    </w:p>
+    <w:p>
+      <w:pPr>
+        <w:pStyle w:val="a8"/>
+        <w:numPr>
+          <w:ilvl w:val="0"/>
+          <w:numId w:val="5"/>
+        </w:numPr>
+        <w:rPr>
+          <w:rFonts w:hint="eastAsia"/>
+        </w:rPr>
+      </w:pPr>
+      <w:r>
+        <w:rPr>
+          <w:rFonts w:hint="eastAsia"/>
+        </w:rPr>
+        <w:t>Download boost_1_73_0.tar.bz2</w:t>
+      </w:r>
+    </w:p>
+    <w:p>
+      <w:pPr>
+        <w:pStyle w:val="a8"/>
+        <w:numPr>
+          <w:ilvl w:val="0"/>
+          <w:numId w:val="5"/>
+        </w:numPr>
+        <w:rPr>
+          <w:rFonts w:hint="eastAsia"/>
+        </w:rPr>
+      </w:pPr>
+      <w:r>
+        <w:rPr>
+          <w:rFonts w:hint="eastAsia"/>
+        </w:rPr>
+        <w:t xml:space="preserve">In the directory where you want to put the Boost installation, extract </w:t>
+      </w:r>
+      <w:r>
+        <w:rPr>
+          <w:rFonts w:hint="eastAsia"/>
+        </w:rPr>
+        <w:t>it</w:t>
+      </w:r>
+    </w:p>
+    <w:p>
+      <w:pPr>
+        <w:pStyle w:val="a8"/>
+        <w:numPr>
+          <w:ilvl w:val="0"/>
+          <w:numId w:val="5"/>
+        </w:numPr>
+        <w:rPr>
+          <w:rFonts w:hint="eastAsia"/>
+        </w:rPr>
+      </w:pPr>
+      <w:r>
+        <w:rPr>
+          <w:rFonts w:hint="eastAsia"/>
+        </w:rPr>
+        <w:lastRenderedPageBreak/>
+        <w:t>Most Boost libraries are header-only</w:t>
+      </w:r>
+    </w:p>
+    <w:p>
+      <w:pPr>
+        <w:pStyle w:val="a8"/>
+        <w:ind w:left="780" w:firstLine="0"/>
+        <w:rPr>
+          <w:rFonts w:hint="eastAsia"/>
+        </w:rPr>
+      </w:pPr>
+      <w:r>
+        <w:rPr>
+          <w:rFonts w:hint="eastAsia"/>
+        </w:rPr>
+        <w:t>使用Boost的时候只要</w:t>
+      </w:r>
+      <w:r>
+        <w:rPr>
+          <w:rFonts w:hint="eastAsia"/>
+        </w:rPr>
+        <w:t>指明boost</w:t>
+      </w:r>
+      <w:proofErr w:type="gramStart"/>
+      <w:r>
+        <w:rPr>
+          <w:rFonts w:hint="eastAsia"/>
+        </w:rPr>
+        <w:t>路劲即可</w:t>
+      </w:r>
+      <w:proofErr w:type="gramEnd"/>
+    </w:p>
+    <w:p>
+      <w:pPr>
+        <w:pStyle w:val="a8"/>
+        <w:ind w:left="780" w:firstLine="0"/>
+        <w:rPr>
+          <w:rFonts w:hint="eastAsia"/>
+        </w:rPr>
+      </w:pPr>
+      <w:proofErr w:type="spellStart"/>
+      <w:r>
+        <w:t>E</w:t>
+      </w:r>
+      <w:r>
+        <w:rPr>
+          <w:rFonts w:hint="eastAsia"/>
+        </w:rPr>
+        <w:t>g</w:t>
+      </w:r>
+      <w:proofErr w:type="spellEnd"/>
+      <w:r>
+        <w:rPr>
+          <w:rFonts w:hint="eastAsia"/>
+        </w:rPr>
+        <w:t>: clang++ -I path/</w:t>
+      </w:r>
+      <w:proofErr w:type="spellStart"/>
+      <w:r>
+        <w:rPr>
+          <w:rFonts w:hint="eastAsia"/>
+        </w:rPr>
+        <w:t>to</w:t>
+      </w:r>
+      <w:proofErr w:type="spellEnd"/>
+      <w:r>
+        <w:rPr>
+          <w:rFonts w:hint="eastAsia"/>
+        </w:rPr>
+        <w:t>/boost_1_73_0 example.cc</w:t>
+      </w:r>
+    </w:p>
+    <w:p>
+      <w:pPr>
+        <w:pStyle w:val="a8"/>
+        <w:ind w:left="780" w:firstLine="0"/>
+        <w:rPr>
+          <w:rFonts w:hint="eastAsia"/>
+        </w:rPr>
+      </w:pPr>
+    </w:p>
+    <w:p>
+      <w:pPr>
+        <w:pStyle w:val="a8"/>
+        <w:numPr>
+          <w:ilvl w:val="0"/>
+          <w:numId w:val="5"/>
+        </w:numPr>
+        <w:rPr>
+          <w:rFonts w:hint="eastAsia"/>
+        </w:rPr>
+      </w:pPr>
+      <w:r>
+        <w:rPr>
+          <w:rFonts w:hint="eastAsia"/>
+        </w:rPr>
+        <w:t>If you want to use any of the separately-compiled Boost libraries</w:t>
+      </w:r>
+    </w:p>
+    <w:p>
+      <w:pPr>
+        <w:pStyle w:val="a8"/>
+        <w:ind w:left="780" w:firstLine="0"/>
+        <w:rPr>
+          <w:rFonts w:hint="eastAsia"/>
+        </w:rPr>
+      </w:pPr>
+      <w:r>
+        <w:rPr>
+          <w:rFonts w:hint="eastAsia"/>
+        </w:rPr>
+        <w:t>Build and Install</w:t>
+      </w:r>
+    </w:p>
+    <w:p>
+      <w:pPr>
+        <w:pStyle w:val="a8"/>
+        <w:ind w:left="780" w:firstLine="0"/>
+        <w:rPr>
+          <w:rFonts w:hint="eastAsia"/>
+        </w:rPr>
+      </w:pPr>
+      <w:r>
+        <w:rPr>
+          <w:rFonts w:hint="eastAsia"/>
+        </w:rPr>
+        <w:t xml:space="preserve">$ </w:t>
+      </w:r>
+      <w:proofErr w:type="spellStart"/>
+      <w:proofErr w:type="gramStart"/>
+      <w:r>
+        <w:rPr>
+          <w:rFonts w:hint="eastAsia"/>
+        </w:rPr>
+        <w:t>cd</w:t>
+      </w:r>
+      <w:proofErr w:type="spellEnd"/>
+      <w:proofErr w:type="gramEnd"/>
+      <w:r>
+        <w:rPr>
+          <w:rFonts w:hint="eastAsia"/>
+        </w:rPr>
+        <w:t xml:space="preserve"> path/</w:t>
+      </w:r>
+      <w:proofErr w:type="spellStart"/>
+      <w:r>
+        <w:rPr>
+          <w:rFonts w:hint="eastAsia"/>
+        </w:rPr>
+        <w:t>to</w:t>
+      </w:r>
+      <w:proofErr w:type="spellEnd"/>
+      <w:r>
+        <w:rPr>
+          <w:rFonts w:hint="eastAsia"/>
+        </w:rPr>
+        <w:t>/boost_1_73_0</w:t>
+      </w:r>
+    </w:p>
+    <w:p>
+      <w:pPr>
+        <w:pStyle w:val="a8"/>
+        <w:ind w:left="780" w:firstLine="0"/>
+        <w:rPr>
+          <w:rFonts w:hint="eastAsia"/>
+        </w:rPr>
+      </w:pPr>
+      <w:r>
+        <w:rPr>
+          <w:rFonts w:hint="eastAsia"/>
+        </w:rPr>
+        <w:t>$ ./boot</w:t>
+      </w:r>
+      <w:r>
+        <w:rPr>
+          <w:rFonts w:hint="eastAsia"/>
+        </w:rPr>
+        <w:t xml:space="preserve">strap.sh </w:t>
+      </w:r>
+      <w:r>
+        <w:t>–</w:t>
+      </w:r>
+      <w:r>
+        <w:rPr>
+          <w:rFonts w:hint="eastAsia"/>
+        </w:rPr>
+        <w:t>prefix=</w:t>
+      </w:r>
+      <w:r>
+        <w:t>…</w:t>
+      </w:r>
+    </w:p>
+    <w:p>
+      <w:pPr>
+        <w:pStyle w:val="a8"/>
+        <w:ind w:left="780" w:firstLine="0"/>
+        <w:rPr>
+          <w:rFonts w:hint="eastAsia"/>
+        </w:rPr>
+      </w:pPr>
+      <w:r>
+        <w:rPr>
+          <w:rFonts w:hint="eastAsia"/>
+        </w:rPr>
+        <w:t>$</w:t>
+      </w:r>
+      <w:r>
+        <w:rPr>
+          <w:rFonts w:hint="eastAsia"/>
+        </w:rPr>
+        <w:t xml:space="preserve"> </w:t>
+      </w:r>
+      <w:proofErr w:type="spellStart"/>
+      <w:proofErr w:type="gramStart"/>
+      <w:r>
+        <w:rPr>
+          <w:rFonts w:hint="eastAsia"/>
+        </w:rPr>
+        <w:t>sudo</w:t>
+      </w:r>
+      <w:proofErr w:type="spellEnd"/>
+      <w:proofErr w:type="gramEnd"/>
+      <w:r>
+        <w:rPr>
+          <w:rFonts w:hint="eastAsia"/>
+        </w:rPr>
+        <w:t xml:space="preserve"> ./b2 in</w:t>
+      </w:r>
+      <w:r>
+        <w:rPr>
+          <w:rFonts w:hint="eastAsia"/>
+        </w:rPr>
+        <w:t>stall</w:t>
+      </w:r>
+      <w:r>
+        <w:rPr>
+          <w:rFonts w:hint="eastAsia"/>
+        </w:rPr>
+        <w:t xml:space="preserve"> </w:t>
+      </w:r>
+    </w:p>
+    <w:p>
+      <w:pPr>
+        <w:pStyle w:val="a8"/>
+        <w:ind w:left="360" w:firstLine="0"/>
+      </w:pPr>
     </w:p>
     <w:p>
       <w:pPr>
@@ -2637,7 +4011,6 @@
         <w:rPr>
           <w:rFonts w:hint="eastAsia"/>
         </w:rPr>
-        <w:lastRenderedPageBreak/>
         <w:t xml:space="preserve">Install </w:t>
       </w:r>
       <w:proofErr w:type="spellStart"/>
@@ -2732,7 +4105,7 @@
         <w:pStyle w:val="a8"/>
         <w:ind w:left="360" w:firstLine="0"/>
       </w:pPr>
-      <w:hyperlink r:id="rId20" w:history="1">
+      <w:hyperlink r:id="rId22" w:history="1">
         <w:r>
           <w:rPr>
             <w:rStyle w:val="ab"/>
@@ -2766,7 +4139,7 @@
         </w:rPr>
         <w:t xml:space="preserve"> </w:t>
       </w:r>
-      <w:hyperlink r:id="rId21" w:history="1">
+      <w:hyperlink r:id="rId23" w:history="1">
         <w:r>
           <w:rPr>
             <w:rStyle w:val="ab"/>
@@ -2827,13 +4200,19 @@
         </w:rPr>
         <w:t>Install GCC</w:t>
       </w:r>
+      <w:r>
+        <w:rPr>
+          <w:rFonts w:hint="eastAsia"/>
+        </w:rPr>
+        <w:t xml:space="preserve"> (Build from source)</w:t>
+      </w:r>
     </w:p>
     <w:p>
       <w:pPr>
         <w:pStyle w:val="a8"/>
         <w:ind w:left="360" w:firstLine="0"/>
       </w:pPr>
-      <w:hyperlink r:id="rId22" w:history="1">
+      <w:hyperlink r:id="rId24" w:history="1">
         <w:r>
           <w:rPr>
             <w:rStyle w:val="ab"/>
@@ -2878,7 +4257,7 @@
         </w:rPr>
         <w:t xml:space="preserve">ownload form one of the available mirrors at </w:t>
       </w:r>
-      <w:hyperlink r:id="rId23" w:history="1">
+      <w:hyperlink r:id="rId25" w:history="1">
         <w:r>
           <w:rPr>
             <w:rStyle w:val="ab"/>
@@ -3425,6 +4804,7 @@
         <w:rPr>
           <w:rFonts w:hint="eastAsia"/>
         </w:rPr>
+        <w:lastRenderedPageBreak/>
         <w:t xml:space="preserve">$ ../gcc-9.2.0/configure </w:t>
       </w:r>
       <w:r>
@@ -3604,7 +4984,6 @@
         <w:rPr>
           <w:rFonts w:hint="eastAsia"/>
         </w:rPr>
-        <w:lastRenderedPageBreak/>
         <w:t>]</w:t>
       </w:r>
     </w:p>
@@ -3824,9 +5203,6 @@
           <w:ilvl w:val="0"/>
           <w:numId w:val="1"/>
         </w:numPr>
-        <w:rPr>
-          <w:rFonts w:hint="eastAsia"/>
-        </w:rPr>
       </w:pPr>
       <w:r>
         <w:rPr>
@@ -3845,9 +5221,6 @@
       <w:pPr>
         <w:pStyle w:val="a8"/>
         <w:ind w:left="360" w:firstLine="0"/>
-        <w:rPr>
-          <w:rFonts w:hint="eastAsia"/>
-        </w:rPr>
       </w:pPr>
       <w:r>
         <w:rPr>
@@ -3855,27 +5228,13 @@
         </w:rPr>
         <w:t xml:space="preserve">See </w:t>
       </w:r>
-      <w:hyperlink r:id="rId24" w:history="1">
+      <w:hyperlink r:id="rId26" w:history="1">
         <w:r>
           <w:rPr>
             <w:rStyle w:val="ab"/>
             <w:rFonts w:hint="eastAsia"/>
           </w:rPr>
-          <w:t>https://julialang.or</w:t>
-        </w:r>
-        <w:r>
-          <w:rPr>
-            <w:rStyle w:val="ab"/>
-            <w:rFonts w:hint="eastAsia"/>
-          </w:rPr>
-          <w:t>g</w:t>
-        </w:r>
-        <w:r>
-          <w:rPr>
-            <w:rStyle w:val="ab"/>
-            <w:rFonts w:hint="eastAsia"/>
-          </w:rPr>
-          <w:t>/downloads/platform.html</w:t>
+          <w:t>https://julialang.org/downloads/platform.html</w:t>
         </w:r>
       </w:hyperlink>
     </w:p>
@@ -3883,9 +5242,6 @@
       <w:pPr>
         <w:pStyle w:val="a8"/>
         <w:ind w:left="360" w:firstLine="0"/>
-        <w:rPr>
-          <w:rFonts w:hint="eastAsia"/>
-        </w:rPr>
       </w:pPr>
     </w:p>
     <w:p>
@@ -3895,9 +5251,6 @@
           <w:ilvl w:val="0"/>
           <w:numId w:val="5"/>
         </w:numPr>
-        <w:rPr>
-          <w:rFonts w:hint="eastAsia"/>
-        </w:rPr>
       </w:pPr>
       <w:r>
         <w:rPr>
@@ -3922,9 +5275,6 @@
           <w:ilvl w:val="0"/>
           <w:numId w:val="5"/>
         </w:numPr>
-        <w:rPr>
-          <w:rFonts w:hint="eastAsia"/>
-        </w:rPr>
       </w:pPr>
       <w:r>
         <w:rPr>
@@ -3944,8 +5294,6 @@
     </w:p>
     <w:p>
       <w:pPr>
-        <w:pStyle w:val="a8"/>
-        <w:ind w:left="360" w:firstLine="0"/>
         <w:rPr>
           <w:rFonts w:hint="eastAsia"/>
         </w:rPr>
@@ -3958,12 +5306,648 @@
           <w:ilvl w:val="0"/>
           <w:numId w:val="1"/>
         </w:numPr>
+        <w:rPr>
+          <w:rFonts w:hint="eastAsia"/>
+        </w:rPr>
+      </w:pPr>
+      <w:r>
+        <w:rPr>
+          <w:rFonts w:hint="eastAsia"/>
+        </w:rPr>
+        <w:t xml:space="preserve">Install latest </w:t>
+      </w:r>
+      <w:proofErr w:type="spellStart"/>
+      <w:r>
+        <w:rPr>
+          <w:rFonts w:hint="eastAsia"/>
+        </w:rPr>
+        <w:t>CM</w:t>
+      </w:r>
+      <w:r>
+        <w:rPr>
+          <w:rFonts w:hint="eastAsia"/>
+        </w:rPr>
+        <w:t>ake</w:t>
+      </w:r>
+      <w:proofErr w:type="spellEnd"/>
+    </w:p>
+    <w:p>
+      <w:pPr>
+        <w:pStyle w:val="a8"/>
+        <w:ind w:left="360" w:firstLine="0"/>
+        <w:rPr>
+          <w:rFonts w:hint="eastAsia"/>
+        </w:rPr>
+      </w:pPr>
+      <w:hyperlink r:id="rId27" w:history="1">
+        <w:r>
+          <w:rPr>
+            <w:rStyle w:val="ab"/>
+          </w:rPr>
+          <w:t>https://cmake.org/download/</w:t>
+        </w:r>
+      </w:hyperlink>
+    </w:p>
+    <w:p>
+      <w:pPr>
+        <w:pStyle w:val="a8"/>
+        <w:ind w:left="360" w:firstLine="0"/>
+        <w:rPr>
+          <w:rFonts w:hint="eastAsia"/>
+        </w:rPr>
+      </w:pPr>
+    </w:p>
+    <w:p>
+      <w:pPr>
+        <w:pStyle w:val="a8"/>
+        <w:numPr>
+          <w:ilvl w:val="0"/>
+          <w:numId w:val="5"/>
+        </w:numPr>
+        <w:rPr>
+          <w:rFonts w:hint="eastAsia"/>
+        </w:rPr>
+      </w:pPr>
+      <w:r>
+        <w:rPr>
+          <w:rFonts w:hint="eastAsia"/>
+        </w:rPr>
+        <w:t xml:space="preserve">Download binary </w:t>
+      </w:r>
+      <w:r>
+        <w:t>distributions</w:t>
+      </w:r>
+    </w:p>
+    <w:p>
+      <w:pPr>
+        <w:pStyle w:val="a8"/>
+        <w:numPr>
+          <w:ilvl w:val="0"/>
+          <w:numId w:val="5"/>
+        </w:numPr>
+        <w:rPr>
+          <w:rFonts w:hint="eastAsia"/>
+        </w:rPr>
+      </w:pPr>
+      <w:r>
+        <w:t>E</w:t>
+      </w:r>
+      <w:r>
+        <w:rPr>
+          <w:rFonts w:hint="eastAsia"/>
+        </w:rPr>
+        <w:t>xtract to /opt</w:t>
+      </w:r>
+    </w:p>
+    <w:p>
+      <w:pPr>
+        <w:pStyle w:val="a8"/>
+        <w:numPr>
+          <w:ilvl w:val="0"/>
+          <w:numId w:val="5"/>
+        </w:numPr>
+        <w:rPr>
+          <w:rFonts w:hint="eastAsia"/>
+        </w:rPr>
+      </w:pPr>
+      <w:r>
+        <w:t>W</w:t>
+      </w:r>
+      <w:r>
+        <w:rPr>
+          <w:rFonts w:hint="eastAsia"/>
+        </w:rPr>
+        <w:t>rite path into $PATH</w:t>
+      </w:r>
+    </w:p>
+    <w:p>
+      <w:pPr>
+        <w:pStyle w:val="a8"/>
+        <w:ind w:left="780" w:firstLine="0"/>
+        <w:rPr>
+          <w:rFonts w:hint="eastAsia"/>
+        </w:rPr>
+      </w:pPr>
+      <w:r>
+        <w:rPr>
+          <w:rFonts w:hint="eastAsia"/>
+        </w:rPr>
+        <w:t xml:space="preserve">$ </w:t>
+      </w:r>
+      <w:proofErr w:type="gramStart"/>
+      <w:r>
+        <w:rPr>
+          <w:rFonts w:hint="eastAsia"/>
+        </w:rPr>
+        <w:t>vi</w:t>
+      </w:r>
+      <w:proofErr w:type="gramEnd"/>
+      <w:r>
+        <w:rPr>
+          <w:rFonts w:hint="eastAsia"/>
+        </w:rPr>
+        <w:t xml:space="preserve"> .profile</w:t>
+      </w:r>
+    </w:p>
+    <w:p>
+      <w:pPr>
+        <w:pStyle w:val="a8"/>
+        <w:ind w:left="780" w:firstLine="0"/>
+        <w:rPr>
+          <w:rFonts w:hint="eastAsia"/>
+        </w:rPr>
+      </w:pPr>
+      <w:proofErr w:type="gramStart"/>
+      <w:r>
+        <w:rPr>
+          <w:rFonts w:hint="eastAsia"/>
+        </w:rPr>
+        <w:t>export  PATH</w:t>
+      </w:r>
+      <w:proofErr w:type="gramEnd"/>
+      <w:r>
+        <w:rPr>
+          <w:rFonts w:hint="eastAsia"/>
+        </w:rPr>
+        <w:t>=</w:t>
+      </w:r>
+      <w:r>
+        <w:t>”</w:t>
+      </w:r>
+      <w:r>
+        <w:rPr>
+          <w:rFonts w:hint="eastAsia"/>
+        </w:rPr>
+        <w:t>/opt/cmake-3.17.3-Linux-x86_64/bin:$PATH</w:t>
+      </w:r>
+      <w:r>
+        <w:t>”</w:t>
+      </w:r>
+    </w:p>
+    <w:p>
+      <w:pPr>
+        <w:pStyle w:val="a8"/>
+        <w:ind w:left="360" w:firstLine="0"/>
+        <w:rPr>
+          <w:rFonts w:hint="eastAsia"/>
+        </w:rPr>
+      </w:pPr>
+    </w:p>
+    <w:p>
+      <w:pPr>
+        <w:pStyle w:val="a8"/>
+        <w:numPr>
+          <w:ilvl w:val="0"/>
+          <w:numId w:val="1"/>
+        </w:numPr>
+        <w:rPr>
+          <w:rFonts w:hint="eastAsia"/>
+        </w:rPr>
+      </w:pPr>
+      <w:r>
+        <w:rPr>
+          <w:rFonts w:hint="eastAsia"/>
+        </w:rPr>
+        <w:t>Install GCC</w:t>
+      </w:r>
+      <w:r>
+        <w:rPr>
+          <w:rFonts w:hint="eastAsia"/>
+        </w:rPr>
+        <w:t xml:space="preserve"> (package manager)</w:t>
+      </w:r>
+    </w:p>
+    <w:p>
+      <w:pPr>
+        <w:pStyle w:val="a8"/>
+        <w:numPr>
+          <w:ilvl w:val="0"/>
+          <w:numId w:val="5"/>
+        </w:numPr>
+        <w:rPr>
+          <w:rFonts w:hint="eastAsia"/>
+        </w:rPr>
+      </w:pPr>
+      <w:r>
+        <w:rPr>
+          <w:rFonts w:hint="eastAsia"/>
+        </w:rPr>
+        <w:t>将</w:t>
+      </w:r>
+      <w:proofErr w:type="spellStart"/>
+      <w:r>
+        <w:rPr>
+          <w:rFonts w:hint="eastAsia"/>
+        </w:rPr>
+        <w:t>ubuntu</w:t>
+      </w:r>
+      <w:proofErr w:type="spellEnd"/>
+      <w:r>
+        <w:rPr>
+          <w:rFonts w:hint="eastAsia"/>
+        </w:rPr>
+        <w:t>-</w:t>
+      </w:r>
+      <w:proofErr w:type="spellStart"/>
+      <w:r>
+        <w:rPr>
+          <w:rFonts w:hint="eastAsia"/>
+        </w:rPr>
+        <w:t>toolchain</w:t>
+      </w:r>
+      <w:proofErr w:type="spellEnd"/>
+      <w:r>
+        <w:rPr>
+          <w:rFonts w:hint="eastAsia"/>
+        </w:rPr>
+        <w:t>-r/test PPA添加到系统</w:t>
+      </w:r>
+    </w:p>
+    <w:p>
+      <w:pPr>
+        <w:pStyle w:val="a8"/>
+        <w:ind w:left="780" w:firstLine="0"/>
+        <w:rPr>
+          <w:rFonts w:hint="eastAsia"/>
+        </w:rPr>
+      </w:pPr>
+      <w:r>
+        <w:rPr>
+          <w:rFonts w:hint="eastAsia"/>
+        </w:rPr>
+        <w:t xml:space="preserve">$ </w:t>
+      </w:r>
+      <w:proofErr w:type="spellStart"/>
+      <w:proofErr w:type="gramStart"/>
+      <w:r>
+        <w:rPr>
+          <w:rFonts w:hint="eastAsia"/>
+        </w:rPr>
+        <w:t>sudo</w:t>
+      </w:r>
+      <w:proofErr w:type="spellEnd"/>
+      <w:proofErr w:type="gramEnd"/>
+      <w:r>
+        <w:rPr>
+          <w:rFonts w:hint="eastAsia"/>
+        </w:rPr>
+        <w:t xml:space="preserve"> apt install software-properties-common</w:t>
+      </w:r>
+    </w:p>
+    <w:p>
+      <w:pPr>
+        <w:pStyle w:val="a8"/>
+        <w:ind w:left="780" w:firstLine="0"/>
+        <w:rPr>
+          <w:rFonts w:hint="eastAsia"/>
+        </w:rPr>
+      </w:pPr>
+      <w:r>
+        <w:rPr>
+          <w:rFonts w:hint="eastAsia"/>
+        </w:rPr>
+        <w:t xml:space="preserve">$ </w:t>
+      </w:r>
+      <w:proofErr w:type="spellStart"/>
+      <w:proofErr w:type="gramStart"/>
+      <w:r>
+        <w:rPr>
+          <w:rFonts w:hint="eastAsia"/>
+        </w:rPr>
+        <w:t>sudo</w:t>
+      </w:r>
+      <w:proofErr w:type="spellEnd"/>
+      <w:proofErr w:type="gramEnd"/>
+      <w:r>
+        <w:rPr>
+          <w:rFonts w:hint="eastAsia"/>
+        </w:rPr>
+        <w:t xml:space="preserve"> add-apt-repository </w:t>
+      </w:r>
+      <w:proofErr w:type="spellStart"/>
+      <w:r>
+        <w:rPr>
+          <w:rFonts w:hint="eastAsia"/>
+        </w:rPr>
+        <w:t>ppa:ubuntu</w:t>
+      </w:r>
+      <w:proofErr w:type="spellEnd"/>
+      <w:r>
+        <w:rPr>
+          <w:rFonts w:hint="eastAsia"/>
+        </w:rPr>
+        <w:t>-</w:t>
+      </w:r>
+      <w:proofErr w:type="spellStart"/>
+      <w:r>
+        <w:rPr>
+          <w:rFonts w:hint="eastAsia"/>
+        </w:rPr>
+        <w:t>toolchain</w:t>
+      </w:r>
+      <w:proofErr w:type="spellEnd"/>
+      <w:r>
+        <w:rPr>
+          <w:rFonts w:hint="eastAsia"/>
+        </w:rPr>
+        <w:t>-r/test</w:t>
+      </w:r>
+    </w:p>
+    <w:p>
+      <w:pPr>
+        <w:pStyle w:val="a8"/>
+        <w:numPr>
+          <w:ilvl w:val="0"/>
+          <w:numId w:val="5"/>
+        </w:numPr>
+        <w:rPr>
+          <w:rFonts w:hint="eastAsia"/>
+        </w:rPr>
+      </w:pPr>
+      <w:r>
+        <w:rPr>
+          <w:rFonts w:hint="eastAsia"/>
+        </w:rPr>
+        <w:t>需要安装什么版本就输入什么版本</w:t>
+      </w:r>
+    </w:p>
+    <w:p>
+      <w:pPr>
+        <w:pStyle w:val="a8"/>
+        <w:ind w:left="780" w:firstLine="0"/>
+        <w:rPr>
+          <w:rFonts w:hint="eastAsia"/>
+        </w:rPr>
+      </w:pPr>
+      <w:r>
+        <w:rPr>
+          <w:rFonts w:hint="eastAsia"/>
+        </w:rPr>
+        <w:t xml:space="preserve">$ </w:t>
+      </w:r>
+      <w:proofErr w:type="spellStart"/>
+      <w:proofErr w:type="gramStart"/>
+      <w:r>
+        <w:rPr>
+          <w:rFonts w:hint="eastAsia"/>
+        </w:rPr>
+        <w:t>sudo</w:t>
+      </w:r>
+      <w:proofErr w:type="spellEnd"/>
+      <w:proofErr w:type="gramEnd"/>
+      <w:r>
+        <w:rPr>
+          <w:rFonts w:hint="eastAsia"/>
+        </w:rPr>
+        <w:t xml:space="preserve"> apt install gcc-9 g++-9</w:t>
+      </w:r>
+    </w:p>
+    <w:p>
+      <w:pPr>
+        <w:pStyle w:val="a8"/>
+        <w:numPr>
+          <w:ilvl w:val="0"/>
+          <w:numId w:val="5"/>
+        </w:numPr>
+        <w:rPr>
+          <w:rFonts w:hint="eastAsia"/>
+        </w:rPr>
+      </w:pPr>
+      <w:r>
+        <w:rPr>
+          <w:rFonts w:hint="eastAsia"/>
+        </w:rPr>
+        <w:t>设定每个版本优先级</w:t>
+      </w:r>
+    </w:p>
+    <w:p>
+      <w:pPr>
+        <w:pStyle w:val="a8"/>
+        <w:ind w:left="780" w:firstLine="0"/>
+        <w:rPr>
+          <w:rFonts w:hint="eastAsia"/>
+        </w:rPr>
+      </w:pPr>
+      <w:r>
+        <w:rPr>
+          <w:rFonts w:hint="eastAsia"/>
+        </w:rPr>
+        <w:t xml:space="preserve">$ </w:t>
+      </w:r>
+      <w:proofErr w:type="spellStart"/>
+      <w:r>
+        <w:t>sudo</w:t>
+      </w:r>
+      <w:proofErr w:type="spellEnd"/>
+      <w:r>
+        <w:t xml:space="preserve"> update-alternatives --install /</w:t>
+      </w:r>
+      <w:proofErr w:type="spellStart"/>
+      <w:r>
+        <w:t>usr</w:t>
+      </w:r>
+      <w:proofErr w:type="spellEnd"/>
+      <w:r>
+        <w:t>/bin/</w:t>
+      </w:r>
+      <w:proofErr w:type="spellStart"/>
+      <w:r>
+        <w:t>gcc</w:t>
+      </w:r>
+      <w:proofErr w:type="spellEnd"/>
+      <w:r>
+        <w:t xml:space="preserve"> </w:t>
+      </w:r>
+      <w:proofErr w:type="spellStart"/>
+      <w:r>
+        <w:t>gcc</w:t>
+      </w:r>
+      <w:proofErr w:type="spellEnd"/>
+      <w:r>
+        <w:t xml:space="preserve"> /</w:t>
+      </w:r>
+      <w:proofErr w:type="spellStart"/>
+      <w:r>
+        <w:t>usr</w:t>
+      </w:r>
+      <w:proofErr w:type="spellEnd"/>
+      <w:r>
+        <w:t>/bin/gcc-7 70 --slave /</w:t>
+      </w:r>
+      <w:proofErr w:type="spellStart"/>
+      <w:r>
+        <w:t>usr</w:t>
+      </w:r>
+      <w:proofErr w:type="spellEnd"/>
+      <w:r>
+        <w:t>/bin/g++ g++ /</w:t>
+      </w:r>
+      <w:proofErr w:type="spellStart"/>
+      <w:r>
+        <w:t>usr</w:t>
+      </w:r>
+      <w:proofErr w:type="spellEnd"/>
+      <w:r>
+        <w:t>/bin/g++-7</w:t>
+      </w:r>
+    </w:p>
+    <w:p>
+      <w:pPr>
+        <w:pStyle w:val="a8"/>
+        <w:ind w:left="780" w:firstLine="0"/>
+        <w:rPr>
+          <w:rFonts w:hint="eastAsia"/>
+        </w:rPr>
+      </w:pPr>
+      <w:r>
+        <w:rPr>
+          <w:rFonts w:hint="eastAsia"/>
+        </w:rPr>
+        <w:t xml:space="preserve">$ </w:t>
+      </w:r>
+      <w:proofErr w:type="spellStart"/>
+      <w:r>
+        <w:t>sudo</w:t>
+      </w:r>
+      <w:proofErr w:type="spellEnd"/>
+      <w:r>
+        <w:t xml:space="preserve"> update-alternatives --install /</w:t>
+      </w:r>
+      <w:proofErr w:type="spellStart"/>
+      <w:r>
+        <w:t>usr</w:t>
+      </w:r>
+      <w:proofErr w:type="spellEnd"/>
+      <w:r>
+        <w:t>/bin/</w:t>
+      </w:r>
+      <w:proofErr w:type="spellStart"/>
+      <w:r>
+        <w:t>gcc</w:t>
+      </w:r>
+      <w:proofErr w:type="spellEnd"/>
+      <w:r>
+        <w:t xml:space="preserve"> </w:t>
+      </w:r>
+      <w:proofErr w:type="spellStart"/>
+      <w:r>
+        <w:t>gcc</w:t>
+      </w:r>
+      <w:proofErr w:type="spellEnd"/>
+      <w:r>
+        <w:t xml:space="preserve"> /</w:t>
+      </w:r>
+      <w:proofErr w:type="spellStart"/>
+      <w:r>
+        <w:t>usr</w:t>
+      </w:r>
+      <w:proofErr w:type="spellEnd"/>
+      <w:r>
+        <w:t xml:space="preserve">/bin/gcc-10 90 --slave </w:t>
+      </w:r>
+      <w:r>
+        <w:lastRenderedPageBreak/>
+        <w:t>/</w:t>
+      </w:r>
+      <w:proofErr w:type="spellStart"/>
+      <w:r>
+        <w:t>usr</w:t>
+      </w:r>
+      <w:proofErr w:type="spellEnd"/>
+      <w:r>
+        <w:t>/bin/g++ g++ /</w:t>
+      </w:r>
+      <w:proofErr w:type="spellStart"/>
+      <w:r>
+        <w:t>usr</w:t>
+      </w:r>
+      <w:proofErr w:type="spellEnd"/>
+      <w:r>
+        <w:t>/bin/g++-10</w:t>
+      </w:r>
+    </w:p>
+    <w:p>
+      <w:pPr>
+        <w:pStyle w:val="a8"/>
+        <w:numPr>
+          <w:ilvl w:val="0"/>
+          <w:numId w:val="5"/>
+        </w:numPr>
+        <w:rPr>
+          <w:rFonts w:hint="eastAsia"/>
+        </w:rPr>
+      </w:pPr>
+      <w:r>
+        <w:rPr>
+          <w:rFonts w:hint="eastAsia"/>
+        </w:rPr>
+        <w:t>更改默认版本</w:t>
+      </w:r>
+    </w:p>
+    <w:p>
+      <w:pPr>
+        <w:pStyle w:val="a8"/>
+        <w:ind w:left="780" w:firstLine="0"/>
+        <w:rPr>
+          <w:rFonts w:hint="eastAsia"/>
+        </w:rPr>
+      </w:pPr>
+      <w:r>
+        <w:rPr>
+          <w:rFonts w:hint="eastAsia"/>
+        </w:rPr>
+        <w:t xml:space="preserve">$ </w:t>
+      </w:r>
+      <w:proofErr w:type="spellStart"/>
+      <w:proofErr w:type="gramStart"/>
+      <w:r>
+        <w:t>sudo</w:t>
+      </w:r>
+      <w:proofErr w:type="spellEnd"/>
+      <w:proofErr w:type="gramEnd"/>
+      <w:r>
+        <w:t xml:space="preserve"> update-alternatives --</w:t>
+      </w:r>
+      <w:proofErr w:type="spellStart"/>
+      <w:r>
+        <w:t>config</w:t>
+      </w:r>
+      <w:proofErr w:type="spellEnd"/>
+      <w:r>
+        <w:t xml:space="preserve"> </w:t>
+      </w:r>
+      <w:proofErr w:type="spellStart"/>
+      <w:r>
+        <w:t>gcc</w:t>
+      </w:r>
+      <w:proofErr w:type="spellEnd"/>
+    </w:p>
+    <w:p>
+      <w:pPr>
+        <w:rPr>
+          <w:rFonts w:hint="eastAsia"/>
+        </w:rPr>
+      </w:pPr>
+    </w:p>
+    <w:p>
+      <w:pPr>
+        <w:pStyle w:val="a8"/>
+        <w:numPr>
+          <w:ilvl w:val="0"/>
+          <w:numId w:val="1"/>
+        </w:numPr>
       </w:pPr>
       <w:r>
         <w:rPr>
           <w:rFonts w:hint="eastAsia"/>
         </w:rPr>
         <w:t>Reserved</w:t>
+      </w:r>
+      <w:r>
+        <w:rPr>
+          <w:rFonts w:hint="eastAsia"/>
+        </w:rPr>
+        <w:t xml:space="preserve"> </w:t>
       </w:r>
     </w:p>
     <w:p/>
@@ -4242,6 +6226,119 @@
     </w:lvl>
   </w:abstractNum>
   <w:abstractNum w:abstractNumId="2">
+    <w:nsid w:val="177F1587"/>
+    <w:multiLevelType w:val="hybridMultilevel"/>
+    <w:tmpl w:val="031494EC"/>
+    <w:lvl w:ilvl="0" w:tplc="04090001">
+      <w:start w:val="1"/>
+      <w:numFmt w:val="bullet"/>
+      <w:lvlText w:val=""/>
+      <w:lvlJc w:val="left"/>
+      <w:pPr>
+        <w:ind w:left="840" w:hanging="420"/>
+      </w:pPr>
+      <w:rPr>
+        <w:rFonts w:ascii="Wingdings" w:hAnsi="Wingdings" w:hint="default"/>
+      </w:rPr>
+    </w:lvl>
+    <w:lvl w:ilvl="1" w:tplc="04090003" w:tentative="1">
+      <w:start w:val="1"/>
+      <w:numFmt w:val="bullet"/>
+      <w:lvlText w:val=""/>
+      <w:lvlJc w:val="left"/>
+      <w:pPr>
+        <w:ind w:left="1260" w:hanging="420"/>
+      </w:pPr>
+      <w:rPr>
+        <w:rFonts w:ascii="Wingdings" w:hAnsi="Wingdings" w:hint="default"/>
+      </w:rPr>
+    </w:lvl>
+    <w:lvl w:ilvl="2" w:tplc="04090005" w:tentative="1">
+      <w:start w:val="1"/>
+      <w:numFmt w:val="bullet"/>
+      <w:lvlText w:val=""/>
+      <w:lvlJc w:val="left"/>
+      <w:pPr>
+        <w:ind w:left="1680" w:hanging="420"/>
+      </w:pPr>
+      <w:rPr>
+        <w:rFonts w:ascii="Wingdings" w:hAnsi="Wingdings" w:hint="default"/>
+      </w:rPr>
+    </w:lvl>
+    <w:lvl w:ilvl="3" w:tplc="04090001" w:tentative="1">
+      <w:start w:val="1"/>
+      <w:numFmt w:val="bullet"/>
+      <w:lvlText w:val=""/>
+      <w:lvlJc w:val="left"/>
+      <w:pPr>
+        <w:ind w:left="2100" w:hanging="420"/>
+      </w:pPr>
+      <w:rPr>
+        <w:rFonts w:ascii="Wingdings" w:hAnsi="Wingdings" w:hint="default"/>
+      </w:rPr>
+    </w:lvl>
+    <w:lvl w:ilvl="4" w:tplc="04090003" w:tentative="1">
+      <w:start w:val="1"/>
+      <w:numFmt w:val="bullet"/>
+      <w:lvlText w:val=""/>
+      <w:lvlJc w:val="left"/>
+      <w:pPr>
+        <w:ind w:left="2520" w:hanging="420"/>
+      </w:pPr>
+      <w:rPr>
+        <w:rFonts w:ascii="Wingdings" w:hAnsi="Wingdings" w:hint="default"/>
+      </w:rPr>
+    </w:lvl>
+    <w:lvl w:ilvl="5" w:tplc="04090005" w:tentative="1">
+      <w:start w:val="1"/>
+      <w:numFmt w:val="bullet"/>
+      <w:lvlText w:val=""/>
+      <w:lvlJc w:val="left"/>
+      <w:pPr>
+        <w:ind w:left="2940" w:hanging="420"/>
+      </w:pPr>
+      <w:rPr>
+        <w:rFonts w:ascii="Wingdings" w:hAnsi="Wingdings" w:hint="default"/>
+      </w:rPr>
+    </w:lvl>
+    <w:lvl w:ilvl="6" w:tplc="04090001" w:tentative="1">
+      <w:start w:val="1"/>
+      <w:numFmt w:val="bullet"/>
+      <w:lvlText w:val=""/>
+      <w:lvlJc w:val="left"/>
+      <w:pPr>
+        <w:ind w:left="3360" w:hanging="420"/>
+      </w:pPr>
+      <w:rPr>
+        <w:rFonts w:ascii="Wingdings" w:hAnsi="Wingdings" w:hint="default"/>
+      </w:rPr>
+    </w:lvl>
+    <w:lvl w:ilvl="7" w:tplc="04090003" w:tentative="1">
+      <w:start w:val="1"/>
+      <w:numFmt w:val="bullet"/>
+      <w:lvlText w:val=""/>
+      <w:lvlJc w:val="left"/>
+      <w:pPr>
+        <w:ind w:left="3780" w:hanging="420"/>
+      </w:pPr>
+      <w:rPr>
+        <w:rFonts w:ascii="Wingdings" w:hAnsi="Wingdings" w:hint="default"/>
+      </w:rPr>
+    </w:lvl>
+    <w:lvl w:ilvl="8" w:tplc="04090005" w:tentative="1">
+      <w:start w:val="1"/>
+      <w:numFmt w:val="bullet"/>
+      <w:lvlText w:val=""/>
+      <w:lvlJc w:val="left"/>
+      <w:pPr>
+        <w:ind w:left="4200" w:hanging="420"/>
+      </w:pPr>
+      <w:rPr>
+        <w:rFonts w:ascii="Wingdings" w:hAnsi="Wingdings" w:hint="default"/>
+      </w:rPr>
+    </w:lvl>
+  </w:abstractNum>
+  <w:abstractNum w:abstractNumId="3">
     <w:nsid w:val="3B04540F"/>
     <w:multiLevelType w:val="multilevel"/>
     <w:tmpl w:val="07A00322"/>
@@ -4381,7 +6478,7 @@
       </w:rPr>
     </w:lvl>
   </w:abstractNum>
-  <w:abstractNum w:abstractNumId="3">
+  <w:abstractNum w:abstractNumId="4">
     <w:nsid w:val="475C68F4"/>
     <w:multiLevelType w:val="multilevel"/>
     <w:tmpl w:val="4C9A3194"/>
@@ -4476,7 +6573,7 @@
       </w:pPr>
     </w:lvl>
   </w:abstractNum>
-  <w:abstractNum w:abstractNumId="4">
+  <w:abstractNum w:abstractNumId="5">
     <w:nsid w:val="5C910201"/>
     <w:multiLevelType w:val="hybridMultilevel"/>
     <w:tmpl w:val="D39EEE90"/>
@@ -4596,13 +6693,16 @@
     <w:abstractNumId w:val="0"/>
   </w:num>
   <w:num w:numId="3">
-    <w:abstractNumId w:val="2"/>
+    <w:abstractNumId w:val="3"/>
   </w:num>
   <w:num w:numId="4">
-    <w:abstractNumId w:val="3"/>
+    <w:abstractNumId w:val="4"/>
   </w:num>
   <w:num w:numId="5">
-    <w:abstractNumId w:val="4"/>
+    <w:abstractNumId w:val="5"/>
+  </w:num>
+  <w:num w:numId="6">
+    <w:abstractNumId w:val="2"/>
   </w:num>
 </w:numbering>
 </file>
@@ -5619,7 +7719,7 @@
   <a:extraClrSchemeLst/>
   <a:extLst>
     <a:ext uri="{05A4C25C-085E-4340-85A3-A5531E510DB2}">
-      <thm15:themeFamily xmlns="" xmlns:thm15="http://schemas.microsoft.com/office/thememl/2012/main" name="Office Theme" id="{62F939B6-93AF-4DB8-9C6B-D6C7DFDC589F}" vid="{4A3C46E8-61CC-4603-A589-7422A47A8E4A}"/>
+      <thm15:themeFamily xmlns:thm15="http://schemas.microsoft.com/office/thememl/2012/main" xmlns="" name="Office Theme" id="{62F939B6-93AF-4DB8-9C6B-D6C7DFDC589F}" vid="{4A3C46E8-61CC-4603-A589-7422A47A8E4A}"/>
     </a:ext>
   </a:extLst>
 </a:theme>
@@ -5630,7 +7730,7 @@
 </file>
 
 <file path=customXml/itemProps1.xml><?xml version="1.0" encoding="utf-8"?>
-<ds:datastoreItem xmlns:ds="http://schemas.openxmlformats.org/officeDocument/2006/customXml" ds:itemID="{E5BD0A48-34C0-47CC-B175-788DB52DD5E9}">
+<ds:datastoreItem xmlns:ds="http://schemas.openxmlformats.org/officeDocument/2006/customXml" ds:itemID="{183F7759-64D5-41ED-BE2C-6D38C221E448}">
   <ds:schemaRefs>
     <ds:schemaRef ds:uri="http://schemas.openxmlformats.org/officeDocument/2006/bibliography"/>
   </ds:schemaRefs>

</xml_diff>

<commit_message>
Add Learning C++ manual & update ubuntu user manal
</commit_message>
<xml_diff>
--- a/Ubuntu 18 Cookbook.docx
+++ b/Ubuntu 18 Cookbook.docx
@@ -1362,9 +1362,6 @@
       <w:pPr>
         <w:pStyle w:val="a8"/>
         <w:ind w:left="780" w:firstLine="0"/>
-        <w:rPr>
-          <w:rFonts w:hint="eastAsia"/>
-        </w:rPr>
       </w:pPr>
       <w:r>
         <w:t>默认安装目录/</w:t>
@@ -1382,17 +1379,9 @@
       <w:pPr>
         <w:pStyle w:val="a8"/>
         <w:ind w:left="780" w:firstLine="0"/>
-        <w:rPr>
-          <w:rFonts w:hint="eastAsia"/>
-        </w:rPr>
-      </w:pPr>
-    </w:p>
-    <w:p>
-      <w:pPr>
-        <w:rPr>
-          <w:rFonts w:hint="eastAsia"/>
-        </w:rPr>
-      </w:pPr>
+      </w:pPr>
+    </w:p>
+    <w:p>
       <w:r>
         <w:rPr>
           <w:rFonts w:hint="eastAsia"/>
@@ -1434,9 +1423,6 @@
           <w:ilvl w:val="0"/>
           <w:numId w:val="6"/>
         </w:numPr>
-        <w:rPr>
-          <w:rFonts w:hint="eastAsia"/>
-        </w:rPr>
       </w:pPr>
       <w:r>
         <w:rPr>
@@ -1537,9 +1523,6 @@
       <w:pPr>
         <w:pStyle w:val="a8"/>
         <w:ind w:left="840" w:firstLine="0"/>
-        <w:rPr>
-          <w:rFonts w:hint="eastAsia"/>
-        </w:rPr>
       </w:pPr>
     </w:p>
     <w:p>
@@ -1549,9 +1532,6 @@
           <w:ilvl w:val="0"/>
           <w:numId w:val="6"/>
         </w:numPr>
-        <w:rPr>
-          <w:rFonts w:hint="eastAsia"/>
-        </w:rPr>
       </w:pPr>
       <w:r>
         <w:rPr>
@@ -1563,9 +1543,6 @@
     <w:p>
       <w:pPr>
         <w:ind w:left="840"/>
-        <w:rPr>
-          <w:rFonts w:hint="eastAsia"/>
-        </w:rPr>
       </w:pPr>
       <w:r>
         <w:rPr>
@@ -1607,9 +1584,6 @@
     <w:p>
       <w:pPr>
         <w:ind w:left="840"/>
-        <w:rPr>
-          <w:rFonts w:hint="eastAsia"/>
-        </w:rPr>
       </w:pPr>
       <w:r>
         <w:rPr>
@@ -1637,9 +1611,6 @@
     <w:p>
       <w:pPr>
         <w:ind w:left="840"/>
-        <w:rPr>
-          <w:rFonts w:hint="eastAsia"/>
-        </w:rPr>
       </w:pPr>
       <w:r>
         <w:rPr>
@@ -1668,9 +1639,6 @@
       <w:pPr>
         <w:ind w:left="840"/>
         <w:jc w:val="left"/>
-        <w:rPr>
-          <w:rFonts w:hint="eastAsia"/>
-        </w:rPr>
       </w:pPr>
       <w:r>
         <w:rPr>
@@ -1725,9 +1693,6 @@
       <w:pPr>
         <w:ind w:left="840"/>
         <w:jc w:val="left"/>
-        <w:rPr>
-          <w:rFonts w:hint="eastAsia"/>
-        </w:rPr>
       </w:pPr>
       <w:r>
         <w:rPr>
@@ -1768,9 +1733,6 @@
     <w:p>
       <w:pPr>
         <w:ind w:left="840"/>
-        <w:rPr>
-          <w:rFonts w:hint="eastAsia"/>
-        </w:rPr>
       </w:pPr>
       <w:r>
         <w:rPr>
@@ -1782,9 +1744,6 @@
     <w:p>
       <w:pPr>
         <w:ind w:left="840"/>
-        <w:rPr>
-          <w:rFonts w:hint="eastAsia"/>
-        </w:rPr>
       </w:pPr>
       <w:r>
         <w:rPr>
@@ -1816,9 +1775,6 @@
     <w:p>
       <w:pPr>
         <w:ind w:left="840"/>
-        <w:rPr>
-          <w:rFonts w:hint="eastAsia"/>
-        </w:rPr>
       </w:pPr>
       <w:r>
         <w:rPr>
@@ -1831,9 +1787,6 @@
       <w:pPr>
         <w:pStyle w:val="a8"/>
         <w:ind w:left="840" w:firstLine="0"/>
-        <w:rPr>
-          <w:rFonts w:hint="eastAsia"/>
-        </w:rPr>
       </w:pPr>
       <w:r>
         <w:rPr>
@@ -1849,9 +1802,6 @@
           <w:ilvl w:val="3"/>
           <w:numId w:val="1"/>
         </w:numPr>
-        <w:rPr>
-          <w:rFonts w:hint="eastAsia"/>
-        </w:rPr>
       </w:pPr>
       <w:r>
         <w:t>N</w:t>
@@ -1875,18 +1825,14 @@
       <w:pPr>
         <w:pStyle w:val="a8"/>
         <w:ind w:left="1680" w:firstLine="0"/>
-        <w:rPr>
-          <w:rFonts w:hint="eastAsia"/>
-        </w:rPr>
-      </w:pPr>
-      <w:r>
-        <w:rPr>
-          <w:rFonts w:hint="eastAsia"/>
-        </w:rPr>
-        <w:t xml:space="preserve">$ </w:t>
-      </w:r>
-      <w:proofErr w:type="spellStart"/>
-      <w:proofErr w:type="gramStart"/>
+      </w:pPr>
+      <w:r>
+        <w:rPr>
+          <w:rFonts w:hint="eastAsia"/>
+        </w:rPr>
+        <w:t xml:space="preserve">$ </w:t>
+      </w:r>
+      <w:proofErr w:type="spellStart"/>
       <w:r>
         <w:rPr>
           <w:rFonts w:hint="eastAsia"/>
@@ -1894,7 +1840,6 @@
         <w:t>sudo</w:t>
       </w:r>
       <w:proofErr w:type="spellEnd"/>
-      <w:proofErr w:type="gramEnd"/>
       <w:r>
         <w:rPr>
           <w:rFonts w:hint="eastAsia"/>
@@ -1907,12 +1852,6 @@
           <w:rFonts w:hint="eastAsia"/>
         </w:rPr>
         <w:t>epydoc</w:t>
-      </w:r>
-      <w:r>
-        <w:rPr>
-          <w:rFonts w:hint="eastAsia"/>
-        </w:rPr>
-        <w:t>b</w:t>
       </w:r>
       <w:proofErr w:type="spellEnd"/>
     </w:p>
@@ -1923,9 +1862,6 @@
           <w:ilvl w:val="3"/>
           <w:numId w:val="1"/>
         </w:numPr>
-        <w:rPr>
-          <w:rFonts w:hint="eastAsia"/>
-        </w:rPr>
       </w:pPr>
       <w:r>
         <w:t>/</w:t>
@@ -1951,9 +1887,6 @@
       <w:pPr>
         <w:pStyle w:val="a8"/>
         <w:ind w:left="1680" w:firstLine="0"/>
-        <w:rPr>
-          <w:rFonts w:hint="eastAsia"/>
-        </w:rPr>
       </w:pPr>
       <w:proofErr w:type="spellStart"/>
       <w:r>
@@ -1977,9 +1910,6 @@
       <w:pPr>
         <w:pStyle w:val="a8"/>
         <w:ind w:left="1680" w:firstLine="0"/>
-        <w:rPr>
-          <w:rFonts w:hint="eastAsia"/>
-        </w:rPr>
       </w:pPr>
       <w:r>
         <w:rPr>
@@ -2011,9 +1941,6 @@
           <w:ilvl w:val="3"/>
           <w:numId w:val="1"/>
         </w:numPr>
-        <w:rPr>
-          <w:rFonts w:hint="eastAsia"/>
-        </w:rPr>
       </w:pPr>
       <w:r>
         <w:rPr>
@@ -2026,9 +1953,6 @@
       <w:pPr>
         <w:pStyle w:val="a8"/>
         <w:ind w:left="1680" w:firstLine="0"/>
-        <w:rPr>
-          <w:rFonts w:hint="eastAsia"/>
-        </w:rPr>
       </w:pPr>
       <w:r>
         <w:rPr>
@@ -2060,9 +1984,6 @@
           <w:ilvl w:val="3"/>
           <w:numId w:val="1"/>
         </w:numPr>
-        <w:rPr>
-          <w:rFonts w:hint="eastAsia"/>
-        </w:rPr>
       </w:pPr>
       <w:r>
         <w:rPr>
@@ -2075,9 +1996,6 @@
       <w:pPr>
         <w:pStyle w:val="a8"/>
         <w:ind w:left="1680" w:firstLine="0"/>
-        <w:rPr>
-          <w:rFonts w:hint="eastAsia"/>
-        </w:rPr>
       </w:pPr>
       <w:r>
         <w:rPr>
@@ -2108,9 +2026,6 @@
       <w:pPr>
         <w:pStyle w:val="a8"/>
         <w:ind w:left="1680" w:firstLine="0"/>
-        <w:rPr>
-          <w:rFonts w:hint="eastAsia"/>
-        </w:rPr>
       </w:pPr>
       <w:r>
         <w:rPr>
@@ -2139,9 +2054,6 @@
       <w:pPr>
         <w:pStyle w:val="a8"/>
         <w:ind w:left="1680" w:firstLine="0"/>
-        <w:rPr>
-          <w:rFonts w:hint="eastAsia"/>
-        </w:rPr>
       </w:pPr>
       <w:r>
         <w:rPr>
@@ -2168,9 +2080,6 @@
       <w:pPr>
         <w:pStyle w:val="a8"/>
         <w:ind w:left="1680" w:firstLine="0"/>
-        <w:rPr>
-          <w:rFonts w:hint="eastAsia"/>
-        </w:rPr>
       </w:pPr>
       <w:r>
         <w:rPr>
@@ -2199,9 +2108,6 @@
       <w:pPr>
         <w:pStyle w:val="a8"/>
         <w:ind w:left="1680" w:firstLine="0"/>
-        <w:rPr>
-          <w:rFonts w:hint="eastAsia"/>
-        </w:rPr>
       </w:pPr>
       <w:r>
         <w:rPr>
@@ -2214,9 +2120,6 @@
       <w:pPr>
         <w:pStyle w:val="a8"/>
         <w:ind w:left="1680" w:firstLine="0"/>
-        <w:rPr>
-          <w:rFonts w:hint="eastAsia"/>
-        </w:rPr>
       </w:pPr>
       <w:r>
         <w:rPr>
@@ -2248,9 +2151,6 @@
           <w:ilvl w:val="3"/>
           <w:numId w:val="1"/>
         </w:numPr>
-        <w:rPr>
-          <w:rFonts w:hint="eastAsia"/>
-        </w:rPr>
       </w:pPr>
       <w:r>
         <w:rPr>
@@ -2271,9 +2171,6 @@
       <w:pPr>
         <w:pStyle w:val="a8"/>
         <w:ind w:left="1680" w:firstLine="0"/>
-        <w:rPr>
-          <w:rFonts w:hint="eastAsia"/>
-        </w:rPr>
       </w:pPr>
       <w:r>
         <w:rPr>
@@ -2313,9 +2210,6 @@
           <w:ilvl w:val="3"/>
           <w:numId w:val="1"/>
         </w:numPr>
-        <w:rPr>
-          <w:rFonts w:hint="eastAsia"/>
-        </w:rPr>
       </w:pPr>
       <w:r>
         <w:t>C</w:t>
@@ -2331,9 +2225,6 @@
       <w:pPr>
         <w:pStyle w:val="a8"/>
         <w:ind w:left="1680" w:firstLine="0"/>
-        <w:rPr>
-          <w:rFonts w:hint="eastAsia"/>
-        </w:rPr>
       </w:pPr>
       <w:r>
         <w:rPr>
@@ -3562,9 +3453,6 @@
       <w:pPr>
         <w:pStyle w:val="a8"/>
         <w:ind w:left="360" w:firstLine="0"/>
-        <w:rPr>
-          <w:rFonts w:hint="eastAsia"/>
-        </w:rPr>
       </w:pPr>
       <w:r>
         <w:rPr>
@@ -3604,9 +3492,6 @@
     <w:p>
       <w:pPr>
         <w:ind w:left="360"/>
-        <w:rPr>
-          <w:rFonts w:hint="eastAsia"/>
-        </w:rPr>
       </w:pPr>
       <w:r>
         <w:rPr>
@@ -3618,9 +3503,6 @@
     <w:p>
       <w:pPr>
         <w:ind w:left="360"/>
-        <w:rPr>
-          <w:rFonts w:hint="eastAsia"/>
-        </w:rPr>
       </w:pPr>
       <w:r>
         <w:rPr>
@@ -3672,18 +3554,12 @@
       <w:pPr>
         <w:pStyle w:val="a8"/>
         <w:ind w:left="360" w:firstLine="0"/>
-        <w:rPr>
-          <w:rFonts w:hint="eastAsia"/>
-        </w:rPr>
       </w:pPr>
     </w:p>
     <w:p>
       <w:pPr>
         <w:pStyle w:val="a8"/>
         <w:ind w:left="360" w:firstLine="0"/>
-        <w:rPr>
-          <w:rFonts w:hint="eastAsia"/>
-        </w:rPr>
       </w:pPr>
       <w:hyperlink r:id="rId21" w:history="1">
         <w:r>
@@ -3701,9 +3577,6 @@
           <w:ilvl w:val="0"/>
           <w:numId w:val="5"/>
         </w:numPr>
-        <w:rPr>
-          <w:rFonts w:hint="eastAsia"/>
-        </w:rPr>
       </w:pPr>
       <w:r>
         <w:rPr>
@@ -3719,9 +3592,6 @@
           <w:ilvl w:val="0"/>
           <w:numId w:val="5"/>
         </w:numPr>
-        <w:rPr>
-          <w:rFonts w:hint="eastAsia"/>
-        </w:rPr>
       </w:pPr>
       <w:r>
         <w:rPr>
@@ -3743,9 +3613,6 @@
           <w:ilvl w:val="0"/>
           <w:numId w:val="5"/>
         </w:numPr>
-        <w:rPr>
-          <w:rFonts w:hint="eastAsia"/>
-        </w:rPr>
       </w:pPr>
       <w:r>
         <w:rPr>
@@ -3759,9 +3626,6 @@
       <w:pPr>
         <w:pStyle w:val="a8"/>
         <w:ind w:left="780" w:firstLine="0"/>
-        <w:rPr>
-          <w:rFonts w:hint="eastAsia"/>
-        </w:rPr>
       </w:pPr>
       <w:r>
         <w:rPr>
@@ -3788,9 +3652,6 @@
       <w:pPr>
         <w:pStyle w:val="a8"/>
         <w:ind w:left="780" w:firstLine="0"/>
-        <w:rPr>
-          <w:rFonts w:hint="eastAsia"/>
-        </w:rPr>
       </w:pPr>
       <w:proofErr w:type="spellStart"/>
       <w:r>
@@ -3828,9 +3689,6 @@
       <w:pPr>
         <w:pStyle w:val="a8"/>
         <w:ind w:left="780" w:firstLine="0"/>
-        <w:rPr>
-          <w:rFonts w:hint="eastAsia"/>
-        </w:rPr>
       </w:pPr>
     </w:p>
     <w:p>
@@ -3840,9 +3698,6 @@
           <w:ilvl w:val="0"/>
           <w:numId w:val="5"/>
         </w:numPr>
-        <w:rPr>
-          <w:rFonts w:hint="eastAsia"/>
-        </w:rPr>
       </w:pPr>
       <w:r>
         <w:rPr>
@@ -3855,9 +3710,6 @@
       <w:pPr>
         <w:pStyle w:val="a8"/>
         <w:ind w:left="780" w:firstLine="0"/>
-        <w:rPr>
-          <w:rFonts w:hint="eastAsia"/>
-        </w:rPr>
       </w:pPr>
       <w:r>
         <w:rPr>
@@ -3870,9 +3722,6 @@
       <w:pPr>
         <w:pStyle w:val="a8"/>
         <w:ind w:left="780" w:firstLine="0"/>
-        <w:rPr>
-          <w:rFonts w:hint="eastAsia"/>
-        </w:rPr>
       </w:pPr>
       <w:r>
         <w:rPr>
@@ -3915,9 +3764,6 @@
       <w:pPr>
         <w:pStyle w:val="a8"/>
         <w:ind w:left="780" w:firstLine="0"/>
-        <w:rPr>
-          <w:rFonts w:hint="eastAsia"/>
-        </w:rPr>
       </w:pPr>
       <w:r>
         <w:rPr>
@@ -3948,9 +3794,6 @@
       <w:pPr>
         <w:pStyle w:val="a8"/>
         <w:ind w:left="780" w:firstLine="0"/>
-        <w:rPr>
-          <w:rFonts w:hint="eastAsia"/>
-        </w:rPr>
       </w:pPr>
       <w:r>
         <w:rPr>
@@ -5292,13 +5135,7 @@
         <w:t>s bin folder to your system PATH environment variable</w:t>
       </w:r>
     </w:p>
-    <w:p>
-      <w:pPr>
-        <w:rPr>
-          <w:rFonts w:hint="eastAsia"/>
-        </w:rPr>
-      </w:pPr>
-    </w:p>
+    <w:p/>
     <w:p>
       <w:pPr>
         <w:pStyle w:val="a8"/>
@@ -5306,9 +5143,6 @@
           <w:ilvl w:val="0"/>
           <w:numId w:val="1"/>
         </w:numPr>
-        <w:rPr>
-          <w:rFonts w:hint="eastAsia"/>
-        </w:rPr>
       </w:pPr>
       <w:r>
         <w:rPr>
@@ -5335,9 +5169,6 @@
       <w:pPr>
         <w:pStyle w:val="a8"/>
         <w:ind w:left="360" w:firstLine="0"/>
-        <w:rPr>
-          <w:rFonts w:hint="eastAsia"/>
-        </w:rPr>
       </w:pPr>
       <w:hyperlink r:id="rId27" w:history="1">
         <w:r>
@@ -5352,9 +5183,6 @@
       <w:pPr>
         <w:pStyle w:val="a8"/>
         <w:ind w:left="360" w:firstLine="0"/>
-        <w:rPr>
-          <w:rFonts w:hint="eastAsia"/>
-        </w:rPr>
       </w:pPr>
     </w:p>
     <w:p>
@@ -5364,9 +5192,6 @@
           <w:ilvl w:val="0"/>
           <w:numId w:val="5"/>
         </w:numPr>
-        <w:rPr>
-          <w:rFonts w:hint="eastAsia"/>
-        </w:rPr>
       </w:pPr>
       <w:r>
         <w:rPr>
@@ -5385,9 +5210,6 @@
           <w:ilvl w:val="0"/>
           <w:numId w:val="5"/>
         </w:numPr>
-        <w:rPr>
-          <w:rFonts w:hint="eastAsia"/>
-        </w:rPr>
       </w:pPr>
       <w:r>
         <w:t>E</w:t>
@@ -5406,9 +5228,6 @@
           <w:ilvl w:val="0"/>
           <w:numId w:val="5"/>
         </w:numPr>
-        <w:rPr>
-          <w:rFonts w:hint="eastAsia"/>
-        </w:rPr>
       </w:pPr>
       <w:r>
         <w:t>W</w:t>
@@ -5424,9 +5243,6 @@
       <w:pPr>
         <w:pStyle w:val="a8"/>
         <w:ind w:left="780" w:firstLine="0"/>
-        <w:rPr>
-          <w:rFonts w:hint="eastAsia"/>
-        </w:rPr>
       </w:pPr>
       <w:r>
         <w:rPr>
@@ -5453,9 +5269,6 @@
       <w:pPr>
         <w:pStyle w:val="a8"/>
         <w:ind w:left="780" w:firstLine="0"/>
-        <w:rPr>
-          <w:rFonts w:hint="eastAsia"/>
-        </w:rPr>
       </w:pPr>
       <w:proofErr w:type="gramStart"/>
       <w:r>
@@ -5488,9 +5301,6 @@
       <w:pPr>
         <w:pStyle w:val="a8"/>
         <w:ind w:left="360" w:firstLine="0"/>
-        <w:rPr>
-          <w:rFonts w:hint="eastAsia"/>
-        </w:rPr>
       </w:pPr>
     </w:p>
     <w:p>
@@ -5500,9 +5310,6 @@
           <w:ilvl w:val="0"/>
           <w:numId w:val="1"/>
         </w:numPr>
-        <w:rPr>
-          <w:rFonts w:hint="eastAsia"/>
-        </w:rPr>
       </w:pPr>
       <w:r>
         <w:rPr>
@@ -5524,9 +5331,6 @@
           <w:ilvl w:val="0"/>
           <w:numId w:val="5"/>
         </w:numPr>
-        <w:rPr>
-          <w:rFonts w:hint="eastAsia"/>
-        </w:rPr>
       </w:pPr>
       <w:r>
         <w:rPr>
@@ -5567,9 +5371,6 @@
       <w:pPr>
         <w:pStyle w:val="a8"/>
         <w:ind w:left="780" w:firstLine="0"/>
-        <w:rPr>
-          <w:rFonts w:hint="eastAsia"/>
-        </w:rPr>
       </w:pPr>
       <w:r>
         <w:rPr>
@@ -5598,9 +5399,6 @@
       <w:pPr>
         <w:pStyle w:val="a8"/>
         <w:ind w:left="780" w:firstLine="0"/>
-        <w:rPr>
-          <w:rFonts w:hint="eastAsia"/>
-        </w:rPr>
       </w:pPr>
       <w:r>
         <w:rPr>
@@ -5660,9 +5458,6 @@
           <w:ilvl w:val="0"/>
           <w:numId w:val="5"/>
         </w:numPr>
-        <w:rPr>
-          <w:rFonts w:hint="eastAsia"/>
-        </w:rPr>
       </w:pPr>
       <w:r>
         <w:rPr>
@@ -5675,9 +5470,6 @@
       <w:pPr>
         <w:pStyle w:val="a8"/>
         <w:ind w:left="780" w:firstLine="0"/>
-        <w:rPr>
-          <w:rFonts w:hint="eastAsia"/>
-        </w:rPr>
       </w:pPr>
       <w:r>
         <w:rPr>
@@ -5709,9 +5501,6 @@
           <w:ilvl w:val="0"/>
           <w:numId w:val="5"/>
         </w:numPr>
-        <w:rPr>
-          <w:rFonts w:hint="eastAsia"/>
-        </w:rPr>
       </w:pPr>
       <w:r>
         <w:rPr>
@@ -5724,9 +5513,6 @@
       <w:pPr>
         <w:pStyle w:val="a8"/>
         <w:ind w:left="780" w:firstLine="0"/>
-        <w:rPr>
-          <w:rFonts w:hint="eastAsia"/>
-        </w:rPr>
       </w:pPr>
       <w:r>
         <w:rPr>
@@ -5795,9 +5581,6 @@
       <w:pPr>
         <w:pStyle w:val="a8"/>
         <w:ind w:left="780" w:firstLine="0"/>
-        <w:rPr>
-          <w:rFonts w:hint="eastAsia"/>
-        </w:rPr>
       </w:pPr>
       <w:r>
         <w:rPr>
@@ -5873,9 +5656,6 @@
           <w:ilvl w:val="0"/>
           <w:numId w:val="5"/>
         </w:numPr>
-        <w:rPr>
-          <w:rFonts w:hint="eastAsia"/>
-        </w:rPr>
       </w:pPr>
       <w:r>
         <w:rPr>
@@ -5888,9 +5668,6 @@
       <w:pPr>
         <w:pStyle w:val="a8"/>
         <w:ind w:left="780" w:firstLine="0"/>
-        <w:rPr>
-          <w:rFonts w:hint="eastAsia"/>
-        </w:rPr>
       </w:pPr>
       <w:r>
         <w:rPr>
@@ -5922,13 +5699,7 @@
       </w:r>
       <w:proofErr w:type="spellEnd"/>
     </w:p>
-    <w:p>
-      <w:pPr>
-        <w:rPr>
-          <w:rFonts w:hint="eastAsia"/>
-        </w:rPr>
-      </w:pPr>
-    </w:p>
+    <w:p/>
     <w:p>
       <w:pPr>
         <w:pStyle w:val="a8"/>
@@ -7719,7 +7490,7 @@
   <a:extraClrSchemeLst/>
   <a:extLst>
     <a:ext uri="{05A4C25C-085E-4340-85A3-A5531E510DB2}">
-      <thm15:themeFamily xmlns:thm15="http://schemas.microsoft.com/office/thememl/2012/main" xmlns="" name="Office Theme" id="{62F939B6-93AF-4DB8-9C6B-D6C7DFDC589F}" vid="{4A3C46E8-61CC-4603-A589-7422A47A8E4A}"/>
+      <thm15:themeFamily xmlns="" xmlns:thm15="http://schemas.microsoft.com/office/thememl/2012/main" name="Office Theme" id="{62F939B6-93AF-4DB8-9C6B-D6C7DFDC589F}" vid="{4A3C46E8-61CC-4603-A589-7422A47A8E4A}"/>
     </a:ext>
   </a:extLst>
 </a:theme>
@@ -7730,7 +7501,7 @@
 </file>
 
 <file path=customXml/itemProps1.xml><?xml version="1.0" encoding="utf-8"?>
-<ds:datastoreItem xmlns:ds="http://schemas.openxmlformats.org/officeDocument/2006/customXml" ds:itemID="{183F7759-64D5-41ED-BE2C-6D38C221E448}">
+<ds:datastoreItem xmlns:ds="http://schemas.openxmlformats.org/officeDocument/2006/customXml" ds:itemID="{2FA49630-2ED4-477B-BB09-69DE56743DE7}">
   <ds:schemaRefs>
     <ds:schemaRef ds:uri="http://schemas.openxmlformats.org/officeDocument/2006/bibliography"/>
   </ds:schemaRefs>

</xml_diff>